<commit_message>
FYP : Report Book [titlepage]
</commit_message>
<xml_diff>
--- a/ffyypp/docs/acknoledgement.docx
+++ b/ffyypp/docs/acknoledgement.docx
@@ -2,7 +2,2850 @@
 <file path=word/document.xml><?xml version="1.0" encoding="utf-8"?>
 <w:document xmlns:wpc="http://schemas.microsoft.com/office/word/2010/wordprocessingCanvas" xmlns:cx="http://schemas.microsoft.com/office/drawing/2014/chartex" xmlns:cx1="http://schemas.microsoft.com/office/drawing/2015/9/8/chartex" xmlns:cx2="http://schemas.microsoft.com/office/drawing/2015/10/21/chartex" xmlns:cx3="http://schemas.microsoft.com/office/drawing/2016/5/9/chartex" xmlns:cx4="http://schemas.microsoft.com/office/drawing/2016/5/10/chartex" xmlns:cx5="http://schemas.microsoft.com/office/drawing/2016/5/11/chartex" xmlns:cx6="http://schemas.microsoft.com/office/drawing/2016/5/12/chartex" xmlns:cx7="http://schemas.microsoft.com/office/drawing/2016/5/13/chartex" xmlns:cx8="http://schemas.microsoft.com/office/drawing/2016/5/14/chartex" xmlns:mc="http://schemas.openxmlformats.org/markup-compatibility/2006" xmlns:aink="http://schemas.microsoft.com/office/drawing/2016/ink" xmlns:am3d="http://schemas.microsoft.com/office/drawing/2017/model3d" xmlns:o="urn:schemas-microsoft-com:office:office" xmlns:oel="http://schemas.microsoft.com/office/2019/extlst" xmlns:r="http://schemas.openxmlformats.org/officeDocument/2006/relationships" xmlns:m="http://schemas.openxmlformats.org/officeDocument/2006/math" xmlns:v="urn:schemas-microsoft-com:vml" xmlns:wp14="http://schemas.microsoft.com/office/word/2010/wordprocessingDrawing" xmlns:wp="http://schemas.openxmlformats.org/drawingml/2006/wordprocessingDrawing" xmlns:w10="urn:schemas-microsoft-com:office:word" xmlns:w="http://schemas.openxmlformats.org/wordprocessingml/2006/main" xmlns:w14="http://schemas.microsoft.com/office/word/2010/wordml" xmlns:w15="http://schemas.microsoft.com/office/word/2012/wordml" xmlns:w16cex="http://schemas.microsoft.com/office/word/2018/wordml/cex" xmlns:w16cid="http://schemas.microsoft.com/office/word/2016/wordml/cid" xmlns:w16="http://schemas.microsoft.com/office/word/2018/wordml" xmlns:w16sdtdh="http://schemas.microsoft.com/office/word/2020/wordml/sdtdatahash" xmlns:w16se="http://schemas.microsoft.com/office/word/2015/wordml/symex" xmlns:wpg="http://schemas.microsoft.com/office/word/2010/wordprocessingGroup" xmlns:wpi="http://schemas.microsoft.com/office/word/2010/wordprocessingInk" xmlns:wne="http://schemas.microsoft.com/office/word/2006/wordml" xmlns:wps="http://schemas.microsoft.com/office/word/2010/wordprocessingShape" mc:Ignorable="w14 w15 w16se w16cid w16 w16cex w16sdtdh wp14">
   <w:body>
-    <w:p/>
+    <w:p>
+      <w:pPr>
+        <w:jc w:val="center"/>
+        <w:rPr>
+          <w:rFonts w:cstheme="minorHAnsi"/>
+          <w:b/>
+          <w:bCs/>
+          <w:sz w:val="28"/>
+          <w:szCs w:val="28"/>
+        </w:rPr>
+      </w:pPr>
+      <w:r>
+        <w:rPr>
+          <w:rFonts w:cstheme="minorHAnsi"/>
+          <w:b/>
+          <w:bCs/>
+          <w:sz w:val="28"/>
+          <w:szCs w:val="28"/>
+        </w:rPr>
+        <w:t>MAZDOOR HAAZIR PLATFORM (MOBILE APP &amp; WEB PLATFORM)</w:t>
+      </w:r>
+    </w:p>
+    <w:p>
+      <w:pPr>
+        <w:jc w:val="center"/>
+        <w:rPr>
+          <w:rFonts w:cstheme="minorHAnsi"/>
+          <w:b/>
+          <w:bCs/>
+          <w:sz w:val="28"/>
+          <w:szCs w:val="28"/>
+        </w:rPr>
+      </w:pPr>
+      <w:r>
+        <w:rPr>
+          <w:rFonts w:cstheme="minorHAnsi"/>
+          <w:b/>
+          <w:bCs/>
+          <w:sz w:val="28"/>
+          <w:szCs w:val="28"/>
+        </w:rPr>
+        <w:t>FINAL YEAR PROJECT THESIS</w:t>
+      </w:r>
+    </w:p>
+    <w:p>
+      <w:pPr>
+        <w:jc w:val="center"/>
+        <w:rPr>
+          <w:rFonts w:cstheme="minorHAnsi"/>
+          <w:b/>
+          <w:bCs/>
+          <w:sz w:val="28"/>
+          <w:szCs w:val="28"/>
+        </w:rPr>
+      </w:pPr>
+    </w:p>
+    <w:p>
+      <w:pPr>
+        <w:jc w:val="center"/>
+        <w:rPr>
+          <w:rFonts w:cstheme="minorHAnsi"/>
+          <w:b/>
+          <w:bCs/>
+          <w:sz w:val="28"/>
+          <w:szCs w:val="28"/>
+        </w:rPr>
+      </w:pPr>
+      <w:r>
+        <w:rPr>
+          <w:rFonts w:cstheme="minorHAnsi"/>
+          <w:b/>
+          <w:bCs/>
+          <w:sz w:val="28"/>
+          <w:szCs w:val="28"/>
+        </w:rPr>
+        <w:t>DANISH UL HASSAN</w:t>
+      </w:r>
+      <w:r>
+        <w:rPr>
+          <w:rFonts w:cstheme="minorHAnsi"/>
+          <w:b/>
+          <w:bCs/>
+          <w:sz w:val="28"/>
+          <w:szCs w:val="28"/>
+        </w:rPr>
+        <w:tab/>
+      </w:r>
+      <w:r>
+        <w:rPr>
+          <w:rFonts w:cstheme="minorHAnsi"/>
+          <w:b/>
+          <w:bCs/>
+          <w:sz w:val="28"/>
+          <w:szCs w:val="28"/>
+        </w:rPr>
+        <w:tab/>
+        <w:t>CSC-18F-094</w:t>
+      </w:r>
+    </w:p>
+    <w:p>
+      <w:pPr>
+        <w:jc w:val="center"/>
+        <w:rPr>
+          <w:rFonts w:cstheme="minorHAnsi"/>
+          <w:b/>
+          <w:bCs/>
+          <w:sz w:val="28"/>
+          <w:szCs w:val="28"/>
+        </w:rPr>
+      </w:pPr>
+      <w:r>
+        <w:rPr>
+          <w:rFonts w:cstheme="minorHAnsi"/>
+          <w:b/>
+          <w:bCs/>
+          <w:noProof/>
+          <w:sz w:val="28"/>
+          <w:szCs w:val="28"/>
+        </w:rPr>
+        <w:drawing>
+          <wp:anchor distT="0" distB="0" distL="114300" distR="114300" simplePos="0" relativeHeight="251659264" behindDoc="1" locked="0" layoutInCell="1" allowOverlap="1" wp14:anchorId="5867A1A1" wp14:editId="1AB07C0D">
+            <wp:simplePos x="0" y="0"/>
+            <wp:positionH relativeFrom="margin">
+              <wp:posOffset>1819275</wp:posOffset>
+            </wp:positionH>
+            <wp:positionV relativeFrom="paragraph">
+              <wp:posOffset>229235</wp:posOffset>
+            </wp:positionV>
+            <wp:extent cx="2281881" cy="2281881"/>
+            <wp:effectExtent l="0" t="0" r="4445" b="0"/>
+            <wp:wrapNone/>
+            <wp:docPr id="1" name="Picture 1" descr="Logo, company name&#10;&#10;Description automatically generated"/>
+            <wp:cNvGraphicFramePr>
+              <a:graphicFrameLocks xmlns:a="http://schemas.openxmlformats.org/drawingml/2006/main" noChangeAspect="1"/>
+            </wp:cNvGraphicFramePr>
+            <a:graphic xmlns:a="http://schemas.openxmlformats.org/drawingml/2006/main">
+              <a:graphicData uri="http://schemas.openxmlformats.org/drawingml/2006/picture">
+                <pic:pic xmlns:pic="http://schemas.openxmlformats.org/drawingml/2006/picture">
+                  <pic:nvPicPr>
+                    <pic:cNvPr id="1" name="Picture 1" descr="Logo, company name&#10;&#10;Description automatically generated"/>
+                    <pic:cNvPicPr/>
+                  </pic:nvPicPr>
+                  <pic:blipFill>
+                    <a:blip r:embed="rId4">
+                      <a:extLst>
+                        <a:ext uri="{28A0092B-C50C-407E-A947-70E740481C1C}">
+                          <a14:useLocalDpi xmlns:a14="http://schemas.microsoft.com/office/drawing/2010/main" val="0"/>
+                        </a:ext>
+                      </a:extLst>
+                    </a:blip>
+                    <a:stretch>
+                      <a:fillRect/>
+                    </a:stretch>
+                  </pic:blipFill>
+                  <pic:spPr>
+                    <a:xfrm>
+                      <a:off x="0" y="0"/>
+                      <a:ext cx="2281881" cy="2281881"/>
+                    </a:xfrm>
+                    <a:prstGeom prst="rect">
+                      <a:avLst/>
+                    </a:prstGeom>
+                  </pic:spPr>
+                </pic:pic>
+              </a:graphicData>
+            </a:graphic>
+            <wp14:sizeRelH relativeFrom="margin">
+              <wp14:pctWidth>0</wp14:pctWidth>
+            </wp14:sizeRelH>
+            <wp14:sizeRelV relativeFrom="margin">
+              <wp14:pctHeight>0</wp14:pctHeight>
+            </wp14:sizeRelV>
+          </wp:anchor>
+        </w:drawing>
+      </w:r>
+    </w:p>
+    <w:p>
+      <w:pPr>
+        <w:jc w:val="center"/>
+        <w:rPr>
+          <w:rFonts w:cstheme="minorHAnsi"/>
+          <w:b/>
+          <w:bCs/>
+          <w:sz w:val="28"/>
+          <w:szCs w:val="28"/>
+        </w:rPr>
+      </w:pPr>
+      <w:r>
+        <w:rPr>
+          <w:rFonts w:cstheme="minorHAnsi"/>
+          <w:b/>
+          <w:bCs/>
+          <w:sz w:val="28"/>
+          <w:szCs w:val="28"/>
+        </w:rPr>
+        <w:t>SESSION 2018-2022</w:t>
+      </w:r>
+    </w:p>
+    <w:p>
+      <w:pPr>
+        <w:jc w:val="center"/>
+        <w:rPr>
+          <w:rFonts w:cstheme="minorHAnsi"/>
+          <w:b/>
+          <w:bCs/>
+          <w:sz w:val="28"/>
+          <w:szCs w:val="28"/>
+        </w:rPr>
+      </w:pPr>
+    </w:p>
+    <w:p>
+      <w:pPr>
+        <w:jc w:val="center"/>
+        <w:rPr>
+          <w:rFonts w:cstheme="minorHAnsi"/>
+          <w:b/>
+          <w:bCs/>
+          <w:sz w:val="28"/>
+          <w:szCs w:val="28"/>
+        </w:rPr>
+      </w:pPr>
+    </w:p>
+    <w:p>
+      <w:pPr>
+        <w:jc w:val="center"/>
+        <w:rPr>
+          <w:rFonts w:cstheme="minorHAnsi"/>
+          <w:b/>
+          <w:bCs/>
+          <w:sz w:val="28"/>
+          <w:szCs w:val="28"/>
+        </w:rPr>
+      </w:pPr>
+    </w:p>
+    <w:p>
+      <w:pPr>
+        <w:jc w:val="center"/>
+        <w:rPr>
+          <w:rFonts w:cstheme="minorHAnsi"/>
+          <w:b/>
+          <w:bCs/>
+          <w:sz w:val="28"/>
+          <w:szCs w:val="28"/>
+        </w:rPr>
+      </w:pPr>
+    </w:p>
+    <w:p>
+      <w:pPr>
+        <w:rPr>
+          <w:rFonts w:cstheme="minorHAnsi"/>
+          <w:b/>
+          <w:bCs/>
+          <w:sz w:val="28"/>
+          <w:szCs w:val="28"/>
+        </w:rPr>
+      </w:pPr>
+    </w:p>
+    <w:p>
+      <w:pPr>
+        <w:jc w:val="center"/>
+        <w:rPr>
+          <w:rFonts w:cstheme="minorHAnsi"/>
+          <w:b/>
+          <w:bCs/>
+          <w:sz w:val="28"/>
+          <w:szCs w:val="28"/>
+        </w:rPr>
+      </w:pPr>
+      <w:r>
+        <w:rPr>
+          <w:rFonts w:cstheme="minorHAnsi"/>
+          <w:b/>
+          <w:bCs/>
+          <w:sz w:val="28"/>
+          <w:szCs w:val="28"/>
+        </w:rPr>
+        <w:t>SUPERVISED BY</w:t>
+      </w:r>
+    </w:p>
+    <w:p>
+      <w:pPr>
+        <w:jc w:val="center"/>
+        <w:rPr>
+          <w:rFonts w:cstheme="minorHAnsi"/>
+          <w:b/>
+          <w:bCs/>
+          <w:sz w:val="28"/>
+          <w:szCs w:val="28"/>
+        </w:rPr>
+      </w:pPr>
+      <w:r>
+        <w:rPr>
+          <w:rFonts w:cstheme="minorHAnsi"/>
+          <w:b/>
+          <w:bCs/>
+          <w:sz w:val="28"/>
+          <w:szCs w:val="28"/>
+        </w:rPr>
+        <w:t>Ms. SYEDA WAJIHA NAIM</w:t>
+      </w:r>
+    </w:p>
+    <w:p>
+      <w:pPr>
+        <w:jc w:val="center"/>
+        <w:rPr>
+          <w:rFonts w:cstheme="minorHAnsi"/>
+          <w:b/>
+          <w:bCs/>
+          <w:sz w:val="28"/>
+          <w:szCs w:val="28"/>
+        </w:rPr>
+      </w:pPr>
+    </w:p>
+    <w:p>
+      <w:pPr>
+        <w:jc w:val="center"/>
+        <w:rPr>
+          <w:rFonts w:cstheme="minorHAnsi"/>
+          <w:b/>
+          <w:bCs/>
+          <w:sz w:val="28"/>
+          <w:szCs w:val="28"/>
+        </w:rPr>
+      </w:pPr>
+    </w:p>
+    <w:p>
+      <w:pPr>
+        <w:jc w:val="center"/>
+        <w:rPr>
+          <w:rFonts w:cstheme="minorHAnsi"/>
+          <w:b/>
+          <w:bCs/>
+          <w:sz w:val="28"/>
+          <w:szCs w:val="28"/>
+        </w:rPr>
+      </w:pPr>
+      <w:r>
+        <w:rPr>
+          <w:rFonts w:cstheme="minorHAnsi"/>
+          <w:b/>
+          <w:bCs/>
+          <w:sz w:val="28"/>
+          <w:szCs w:val="28"/>
+        </w:rPr>
+        <w:t>Project Report in partial fulfillment of the requirements</w:t>
+      </w:r>
+    </w:p>
+    <w:p>
+      <w:pPr>
+        <w:jc w:val="center"/>
+        <w:rPr>
+          <w:rFonts w:cstheme="minorHAnsi"/>
+          <w:b/>
+          <w:bCs/>
+          <w:sz w:val="28"/>
+          <w:szCs w:val="28"/>
+        </w:rPr>
+      </w:pPr>
+      <w:r>
+        <w:rPr>
+          <w:rFonts w:cstheme="minorHAnsi"/>
+          <w:b/>
+          <w:bCs/>
+          <w:sz w:val="28"/>
+          <w:szCs w:val="28"/>
+        </w:rPr>
+        <w:t>for the award of Bachelor of Science in Computer</w:t>
+      </w:r>
+    </w:p>
+    <w:p>
+      <w:pPr>
+        <w:jc w:val="center"/>
+        <w:rPr>
+          <w:rFonts w:cstheme="minorHAnsi"/>
+          <w:b/>
+          <w:bCs/>
+          <w:sz w:val="28"/>
+          <w:szCs w:val="28"/>
+        </w:rPr>
+      </w:pPr>
+      <w:r>
+        <w:rPr>
+          <w:rFonts w:cstheme="minorHAnsi"/>
+          <w:b/>
+          <w:bCs/>
+          <w:sz w:val="28"/>
+          <w:szCs w:val="28"/>
+        </w:rPr>
+        <w:t>Science (BSCS) Degree</w:t>
+      </w:r>
+    </w:p>
+    <w:p>
+      <w:pPr>
+        <w:jc w:val="center"/>
+        <w:rPr>
+          <w:rFonts w:cstheme="minorHAnsi"/>
+          <w:b/>
+          <w:bCs/>
+          <w:sz w:val="28"/>
+          <w:szCs w:val="28"/>
+        </w:rPr>
+      </w:pPr>
+      <w:r>
+        <w:rPr>
+          <w:rFonts w:cstheme="minorHAnsi"/>
+          <w:b/>
+          <w:bCs/>
+          <w:sz w:val="28"/>
+          <w:szCs w:val="28"/>
+        </w:rPr>
+        <w:t>In</w:t>
+      </w:r>
+    </w:p>
+    <w:p>
+      <w:pPr>
+        <w:jc w:val="center"/>
+        <w:rPr>
+          <w:rFonts w:cstheme="minorHAnsi"/>
+          <w:b/>
+          <w:bCs/>
+          <w:sz w:val="28"/>
+          <w:szCs w:val="28"/>
+        </w:rPr>
+      </w:pPr>
+      <w:r>
+        <w:rPr>
+          <w:rFonts w:cstheme="minorHAnsi"/>
+          <w:b/>
+          <w:bCs/>
+          <w:sz w:val="28"/>
+          <w:szCs w:val="28"/>
+        </w:rPr>
+        <w:t>DEPARTMENT OF COMPUTER SCIENCE</w:t>
+      </w:r>
+    </w:p>
+    <w:p>
+      <w:pPr>
+        <w:jc w:val="center"/>
+        <w:rPr>
+          <w:rFonts w:cstheme="minorHAnsi"/>
+          <w:b/>
+          <w:bCs/>
+          <w:sz w:val="28"/>
+          <w:szCs w:val="28"/>
+        </w:rPr>
+      </w:pPr>
+      <w:r>
+        <w:rPr>
+          <w:rFonts w:cstheme="minorHAnsi"/>
+          <w:b/>
+          <w:bCs/>
+          <w:sz w:val="28"/>
+          <w:szCs w:val="28"/>
+        </w:rPr>
+        <w:t>SINDH MADRESSATUL ISLAM UNIVERSITY</w:t>
+      </w:r>
+    </w:p>
+    <w:p>
+      <w:pPr>
+        <w:jc w:val="center"/>
+        <w:rPr>
+          <w:rFonts w:cstheme="minorHAnsi"/>
+          <w:b/>
+          <w:bCs/>
+          <w:sz w:val="28"/>
+          <w:szCs w:val="28"/>
+        </w:rPr>
+      </w:pPr>
+      <w:r>
+        <w:rPr>
+          <w:rFonts w:cstheme="minorHAnsi"/>
+          <w:b/>
+          <w:bCs/>
+          <w:sz w:val="28"/>
+          <w:szCs w:val="28"/>
+        </w:rPr>
+        <w:t>KARACHI, PAKISTAN</w:t>
+      </w:r>
+    </w:p>
+    <w:p>
+      <w:pPr>
+        <w:jc w:val="center"/>
+        <w:rPr>
+          <w:rFonts w:cstheme="minorHAnsi"/>
+          <w:b/>
+          <w:bCs/>
+          <w:sz w:val="28"/>
+          <w:szCs w:val="28"/>
+        </w:rPr>
+      </w:pPr>
+      <w:r>
+        <w:rPr>
+          <w:rFonts w:cstheme="minorHAnsi"/>
+          <w:b/>
+          <w:bCs/>
+          <w:sz w:val="28"/>
+          <w:szCs w:val="28"/>
+        </w:rPr>
+        <w:t>(JULY 2022)</w:t>
+      </w:r>
+    </w:p>
+    <w:p>
+      <w:pPr>
+        <w:jc w:val="both"/>
+        <w:rPr>
+          <w:rFonts w:ascii="Times New Roman" w:hAnsi="Times New Roman" w:cs="Times New Roman"/>
+          <w:b/>
+          <w:bCs/>
+          <w:sz w:val="28"/>
+          <w:szCs w:val="28"/>
+        </w:rPr>
+      </w:pPr>
+    </w:p>
+    <w:p>
+      <w:pPr>
+        <w:jc w:val="both"/>
+        <w:rPr>
+          <w:rFonts w:ascii="Times New Roman" w:hAnsi="Times New Roman" w:cs="Times New Roman"/>
+          <w:b/>
+          <w:bCs/>
+          <w:sz w:val="28"/>
+          <w:szCs w:val="28"/>
+        </w:rPr>
+      </w:pPr>
+    </w:p>
+    <w:p>
+      <w:pPr>
+        <w:jc w:val="both"/>
+        <w:rPr>
+          <w:rFonts w:ascii="Times New Roman" w:hAnsi="Times New Roman" w:cs="Times New Roman"/>
+          <w:b/>
+          <w:bCs/>
+          <w:sz w:val="28"/>
+          <w:szCs w:val="28"/>
+        </w:rPr>
+      </w:pPr>
+    </w:p>
+    <w:p>
+      <w:pPr>
+        <w:jc w:val="center"/>
+        <w:rPr>
+          <w:rFonts w:ascii="Times New Roman" w:hAnsi="Times New Roman" w:cs="Times New Roman"/>
+          <w:b/>
+          <w:bCs/>
+          <w:sz w:val="28"/>
+          <w:szCs w:val="28"/>
+        </w:rPr>
+      </w:pPr>
+      <w:r>
+        <w:rPr>
+          <w:rFonts w:ascii="Times New Roman" w:hAnsi="Times New Roman" w:cs="Times New Roman"/>
+          <w:b/>
+          <w:bCs/>
+          <w:sz w:val="28"/>
+          <w:szCs w:val="28"/>
+        </w:rPr>
+        <w:t>Declaration</w:t>
+      </w:r>
+    </w:p>
+    <w:p>
+      <w:pPr>
+        <w:jc w:val="both"/>
+        <w:rPr>
+          <w:rFonts w:ascii="Times New Roman" w:hAnsi="Times New Roman" w:cs="Times New Roman"/>
+          <w:sz w:val="24"/>
+          <w:szCs w:val="24"/>
+        </w:rPr>
+      </w:pPr>
+      <w:r>
+        <w:rPr>
+          <w:rFonts w:ascii="Times New Roman" w:hAnsi="Times New Roman" w:cs="Times New Roman"/>
+          <w:sz w:val="24"/>
+          <w:szCs w:val="24"/>
+        </w:rPr>
+        <w:t xml:space="preserve">We hereby </w:t>
+      </w:r>
+      <w:r>
+        <w:rPr>
+          <w:rFonts w:ascii="Times New Roman" w:hAnsi="Times New Roman" w:cs="Times New Roman"/>
+          <w:sz w:val="24"/>
+          <w:szCs w:val="24"/>
+        </w:rPr>
+        <w:t>declare that this project is based on my original work except for the citations and quotations which have been duly acknowledged. We also declare that it has not been previously and concurrently submitted for any other degree or award at Sindh Madressatul Islam University or any other institutions.</w:t>
+      </w:r>
+    </w:p>
+    <w:p>
+      <w:pPr>
+        <w:jc w:val="both"/>
+        <w:rPr>
+          <w:rFonts w:ascii="Times New Roman" w:hAnsi="Times New Roman" w:cs="Times New Roman"/>
+          <w:sz w:val="24"/>
+          <w:szCs w:val="24"/>
+        </w:rPr>
+      </w:pPr>
+    </w:p>
+    <w:p>
+      <w:pPr>
+        <w:jc w:val="both"/>
+        <w:rPr>
+          <w:rFonts w:ascii="Times New Roman" w:hAnsi="Times New Roman" w:cs="Times New Roman"/>
+          <w:sz w:val="24"/>
+          <w:szCs w:val="24"/>
+        </w:rPr>
+      </w:pPr>
+    </w:p>
+    <w:p>
+      <w:pPr>
+        <w:jc w:val="both"/>
+        <w:rPr>
+          <w:rFonts w:ascii="Times New Roman" w:hAnsi="Times New Roman" w:cs="Times New Roman"/>
+          <w:sz w:val="24"/>
+          <w:szCs w:val="24"/>
+        </w:rPr>
+      </w:pPr>
+    </w:p>
+    <w:p>
+      <w:pPr>
+        <w:jc w:val="both"/>
+        <w:rPr>
+          <w:rFonts w:ascii="Times New Roman" w:hAnsi="Times New Roman" w:cs="Times New Roman"/>
+          <w:sz w:val="24"/>
+          <w:szCs w:val="24"/>
+        </w:rPr>
+      </w:pPr>
+      <w:r>
+        <w:rPr>
+          <w:rFonts w:ascii="Times New Roman" w:hAnsi="Times New Roman" w:cs="Times New Roman"/>
+          <w:sz w:val="24"/>
+          <w:szCs w:val="24"/>
+        </w:rPr>
+        <w:t>Signature:</w:t>
+      </w:r>
+    </w:p>
+    <w:p>
+      <w:pPr>
+        <w:jc w:val="both"/>
+        <w:rPr>
+          <w:rFonts w:ascii="Times New Roman" w:hAnsi="Times New Roman" w:cs="Times New Roman"/>
+          <w:sz w:val="24"/>
+          <w:szCs w:val="24"/>
+        </w:rPr>
+      </w:pPr>
+      <w:r>
+        <w:rPr>
+          <w:rFonts w:ascii="Times New Roman" w:hAnsi="Times New Roman" w:cs="Times New Roman"/>
+          <w:sz w:val="24"/>
+          <w:szCs w:val="24"/>
+        </w:rPr>
+        <w:t>Name:</w:t>
+      </w:r>
+      <w:r>
+        <w:rPr>
+          <w:rFonts w:ascii="Times New Roman" w:hAnsi="Times New Roman" w:cs="Times New Roman"/>
+          <w:sz w:val="24"/>
+          <w:szCs w:val="24"/>
+        </w:rPr>
+        <w:tab/>
+      </w:r>
+      <w:r>
+        <w:rPr>
+          <w:rFonts w:ascii="Times New Roman" w:hAnsi="Times New Roman" w:cs="Times New Roman"/>
+          <w:sz w:val="24"/>
+          <w:szCs w:val="24"/>
+        </w:rPr>
+        <w:tab/>
+      </w:r>
+      <w:r>
+        <w:rPr>
+          <w:rFonts w:ascii="Times New Roman" w:hAnsi="Times New Roman" w:cs="Times New Roman"/>
+          <w:sz w:val="24"/>
+          <w:szCs w:val="24"/>
+        </w:rPr>
+        <w:t>Danish Ul Hassan</w:t>
+      </w:r>
+    </w:p>
+    <w:p>
+      <w:pPr>
+        <w:jc w:val="both"/>
+        <w:rPr>
+          <w:rFonts w:ascii="Times New Roman" w:hAnsi="Times New Roman" w:cs="Times New Roman"/>
+          <w:sz w:val="24"/>
+          <w:szCs w:val="24"/>
+        </w:rPr>
+      </w:pPr>
+      <w:r>
+        <w:rPr>
+          <w:rFonts w:ascii="Times New Roman" w:hAnsi="Times New Roman" w:cs="Times New Roman"/>
+          <w:sz w:val="24"/>
+          <w:szCs w:val="24"/>
+        </w:rPr>
+        <w:t>Reg No.</w:t>
+      </w:r>
+      <w:r>
+        <w:rPr>
+          <w:rFonts w:ascii="Times New Roman" w:hAnsi="Times New Roman" w:cs="Times New Roman"/>
+          <w:sz w:val="24"/>
+          <w:szCs w:val="24"/>
+        </w:rPr>
+        <w:tab/>
+        <w:t>CSC-18F-094</w:t>
+      </w:r>
+    </w:p>
+    <w:p>
+      <w:pPr>
+        <w:jc w:val="both"/>
+        <w:rPr>
+          <w:rFonts w:ascii="Times New Roman" w:hAnsi="Times New Roman" w:cs="Times New Roman"/>
+          <w:sz w:val="24"/>
+          <w:szCs w:val="24"/>
+        </w:rPr>
+      </w:pPr>
+    </w:p>
+    <w:p>
+      <w:pPr>
+        <w:jc w:val="both"/>
+        <w:rPr>
+          <w:rFonts w:ascii="Times New Roman" w:hAnsi="Times New Roman" w:cs="Times New Roman"/>
+          <w:sz w:val="24"/>
+          <w:szCs w:val="24"/>
+        </w:rPr>
+      </w:pPr>
+    </w:p>
+    <w:p>
+      <w:pPr>
+        <w:jc w:val="both"/>
+        <w:rPr>
+          <w:rFonts w:ascii="Times New Roman" w:hAnsi="Times New Roman" w:cs="Times New Roman"/>
+          <w:sz w:val="24"/>
+          <w:szCs w:val="24"/>
+        </w:rPr>
+      </w:pPr>
+    </w:p>
+    <w:p>
+      <w:pPr>
+        <w:jc w:val="both"/>
+        <w:rPr>
+          <w:rFonts w:ascii="Times New Roman" w:hAnsi="Times New Roman" w:cs="Times New Roman"/>
+          <w:sz w:val="24"/>
+          <w:szCs w:val="24"/>
+        </w:rPr>
+      </w:pPr>
+    </w:p>
+    <w:p>
+      <w:pPr>
+        <w:jc w:val="both"/>
+        <w:rPr>
+          <w:rFonts w:ascii="Times New Roman" w:hAnsi="Times New Roman" w:cs="Times New Roman"/>
+          <w:sz w:val="24"/>
+          <w:szCs w:val="24"/>
+        </w:rPr>
+      </w:pPr>
+    </w:p>
+    <w:p>
+      <w:pPr>
+        <w:jc w:val="both"/>
+        <w:rPr>
+          <w:rFonts w:ascii="Times New Roman" w:hAnsi="Times New Roman" w:cs="Times New Roman"/>
+          <w:sz w:val="24"/>
+          <w:szCs w:val="24"/>
+        </w:rPr>
+      </w:pPr>
+    </w:p>
+    <w:p>
+      <w:pPr>
+        <w:jc w:val="both"/>
+        <w:rPr>
+          <w:rFonts w:ascii="Times New Roman" w:hAnsi="Times New Roman" w:cs="Times New Roman"/>
+          <w:sz w:val="24"/>
+          <w:szCs w:val="24"/>
+        </w:rPr>
+      </w:pPr>
+    </w:p>
+    <w:p>
+      <w:pPr>
+        <w:jc w:val="both"/>
+        <w:rPr>
+          <w:rFonts w:ascii="Times New Roman" w:hAnsi="Times New Roman" w:cs="Times New Roman"/>
+          <w:sz w:val="24"/>
+          <w:szCs w:val="24"/>
+        </w:rPr>
+      </w:pPr>
+    </w:p>
+    <w:p>
+      <w:pPr>
+        <w:jc w:val="both"/>
+        <w:rPr>
+          <w:rFonts w:ascii="Times New Roman" w:hAnsi="Times New Roman" w:cs="Times New Roman"/>
+          <w:sz w:val="24"/>
+          <w:szCs w:val="24"/>
+        </w:rPr>
+      </w:pPr>
+    </w:p>
+    <w:p>
+      <w:pPr>
+        <w:jc w:val="both"/>
+        <w:rPr>
+          <w:rFonts w:ascii="Times New Roman" w:hAnsi="Times New Roman" w:cs="Times New Roman"/>
+          <w:sz w:val="24"/>
+          <w:szCs w:val="24"/>
+        </w:rPr>
+      </w:pPr>
+    </w:p>
+    <w:p>
+      <w:pPr>
+        <w:jc w:val="both"/>
+        <w:rPr>
+          <w:rFonts w:ascii="Times New Roman" w:hAnsi="Times New Roman" w:cs="Times New Roman"/>
+          <w:sz w:val="24"/>
+          <w:szCs w:val="24"/>
+        </w:rPr>
+      </w:pPr>
+    </w:p>
+    <w:p>
+      <w:pPr>
+        <w:jc w:val="both"/>
+        <w:rPr>
+          <w:rFonts w:ascii="Times New Roman" w:hAnsi="Times New Roman" w:cs="Times New Roman"/>
+          <w:sz w:val="24"/>
+          <w:szCs w:val="24"/>
+        </w:rPr>
+      </w:pPr>
+    </w:p>
+    <w:p>
+      <w:pPr>
+        <w:jc w:val="both"/>
+        <w:rPr>
+          <w:rFonts w:ascii="Times New Roman" w:hAnsi="Times New Roman" w:cs="Times New Roman"/>
+          <w:sz w:val="24"/>
+          <w:szCs w:val="24"/>
+        </w:rPr>
+      </w:pPr>
+    </w:p>
+    <w:p>
+      <w:pPr>
+        <w:jc w:val="both"/>
+        <w:rPr>
+          <w:rFonts w:ascii="Times New Roman" w:hAnsi="Times New Roman" w:cs="Times New Roman"/>
+          <w:sz w:val="24"/>
+          <w:szCs w:val="24"/>
+        </w:rPr>
+      </w:pPr>
+    </w:p>
+    <w:p>
+      <w:pPr>
+        <w:jc w:val="both"/>
+        <w:rPr>
+          <w:rFonts w:ascii="Times New Roman" w:hAnsi="Times New Roman" w:cs="Times New Roman"/>
+          <w:sz w:val="24"/>
+          <w:szCs w:val="24"/>
+        </w:rPr>
+      </w:pPr>
+    </w:p>
+    <w:p>
+      <w:pPr>
+        <w:jc w:val="both"/>
+        <w:rPr>
+          <w:rFonts w:ascii="Times New Roman" w:hAnsi="Times New Roman" w:cs="Times New Roman"/>
+          <w:sz w:val="24"/>
+          <w:szCs w:val="24"/>
+        </w:rPr>
+      </w:pPr>
+    </w:p>
+    <w:p>
+      <w:pPr>
+        <w:jc w:val="both"/>
+        <w:rPr>
+          <w:rFonts w:ascii="Times New Roman" w:hAnsi="Times New Roman" w:cs="Times New Roman"/>
+          <w:sz w:val="24"/>
+          <w:szCs w:val="24"/>
+        </w:rPr>
+      </w:pPr>
+    </w:p>
+    <w:p>
+      <w:pPr>
+        <w:jc w:val="center"/>
+        <w:rPr>
+          <w:rFonts w:ascii="Times New Roman" w:hAnsi="Times New Roman" w:cs="Times New Roman"/>
+          <w:b/>
+          <w:bCs/>
+          <w:sz w:val="28"/>
+          <w:szCs w:val="28"/>
+        </w:rPr>
+      </w:pPr>
+      <w:r>
+        <w:rPr>
+          <w:rFonts w:ascii="Times New Roman" w:hAnsi="Times New Roman" w:cs="Times New Roman"/>
+          <w:b/>
+          <w:bCs/>
+          <w:sz w:val="28"/>
+          <w:szCs w:val="28"/>
+        </w:rPr>
+        <w:t>A</w:t>
+      </w:r>
+      <w:r>
+        <w:rPr>
+          <w:rFonts w:ascii="Times New Roman" w:hAnsi="Times New Roman" w:cs="Times New Roman"/>
+          <w:b/>
+          <w:bCs/>
+          <w:sz w:val="28"/>
+          <w:szCs w:val="28"/>
+        </w:rPr>
+        <w:t>PPROVAL FOR SUBMISSION</w:t>
+      </w:r>
+    </w:p>
+    <w:p>
+      <w:pPr>
+        <w:jc w:val="both"/>
+        <w:rPr>
+          <w:rFonts w:ascii="Times New Roman" w:hAnsi="Times New Roman" w:cs="Times New Roman"/>
+          <w:sz w:val="24"/>
+          <w:szCs w:val="24"/>
+        </w:rPr>
+      </w:pPr>
+      <w:r>
+        <w:rPr>
+          <w:rFonts w:ascii="Times New Roman" w:hAnsi="Times New Roman" w:cs="Times New Roman"/>
+          <w:sz w:val="24"/>
+          <w:szCs w:val="24"/>
+        </w:rPr>
+        <w:t xml:space="preserve">We certify that this project report entitled </w:t>
+      </w:r>
+      <w:r>
+        <w:rPr>
+          <w:rFonts w:ascii="Times New Roman" w:hAnsi="Times New Roman" w:cs="Times New Roman"/>
+          <w:b/>
+          <w:bCs/>
+          <w:sz w:val="24"/>
+          <w:szCs w:val="24"/>
+        </w:rPr>
+        <w:t>“MazdoorHaazir Platform”</w:t>
+      </w:r>
+      <w:r>
+        <w:rPr>
+          <w:rFonts w:ascii="Times New Roman" w:hAnsi="Times New Roman" w:cs="Times New Roman"/>
+          <w:sz w:val="24"/>
+          <w:szCs w:val="24"/>
+        </w:rPr>
+        <w:t xml:space="preserve"> was prepared by </w:t>
+      </w:r>
+      <w:r>
+        <w:rPr>
+          <w:rFonts w:ascii="Times New Roman" w:hAnsi="Times New Roman" w:cs="Times New Roman"/>
+          <w:b/>
+          <w:bCs/>
+          <w:sz w:val="24"/>
+          <w:szCs w:val="24"/>
+        </w:rPr>
+        <w:t>Danish Ul Hassan</w:t>
+      </w:r>
+      <w:r>
+        <w:rPr>
+          <w:rFonts w:ascii="Times New Roman" w:hAnsi="Times New Roman" w:cs="Times New Roman"/>
+          <w:sz w:val="24"/>
+          <w:szCs w:val="24"/>
+        </w:rPr>
+        <w:t xml:space="preserve"> has met the required standard for submission in partial fulfillment of the requirements for the award of Bachelor of Computer Science at Sindh Madressatul Islam University.</w:t>
+      </w:r>
+    </w:p>
+    <w:p>
+      <w:pPr>
+        <w:rPr>
+          <w:rFonts w:ascii="Times New Roman" w:hAnsi="Times New Roman" w:cs="Times New Roman"/>
+          <w:sz w:val="24"/>
+          <w:szCs w:val="24"/>
+        </w:rPr>
+      </w:pPr>
+    </w:p>
+    <w:p>
+      <w:pPr>
+        <w:rPr>
+          <w:rFonts w:ascii="Times New Roman" w:hAnsi="Times New Roman" w:cs="Times New Roman"/>
+          <w:sz w:val="24"/>
+          <w:szCs w:val="24"/>
+        </w:rPr>
+      </w:pPr>
+      <w:r>
+        <w:rPr>
+          <w:rFonts w:ascii="Times New Roman" w:hAnsi="Times New Roman" w:cs="Times New Roman"/>
+          <w:sz w:val="24"/>
+          <w:szCs w:val="24"/>
+        </w:rPr>
+        <w:t>Approved by</w:t>
+      </w:r>
+    </w:p>
+    <w:p>
+      <w:pPr>
+        <w:rPr>
+          <w:rFonts w:ascii="Times New Roman" w:hAnsi="Times New Roman" w:cs="Times New Roman"/>
+          <w:sz w:val="24"/>
+          <w:szCs w:val="24"/>
+        </w:rPr>
+      </w:pPr>
+    </w:p>
+    <w:p>
+      <w:pPr>
+        <w:rPr>
+          <w:rFonts w:ascii="Times New Roman" w:hAnsi="Times New Roman" w:cs="Times New Roman"/>
+          <w:sz w:val="24"/>
+          <w:szCs w:val="24"/>
+        </w:rPr>
+      </w:pPr>
+      <w:r>
+        <w:rPr>
+          <w:rFonts w:ascii="Times New Roman" w:hAnsi="Times New Roman" w:cs="Times New Roman"/>
+          <w:sz w:val="24"/>
+          <w:szCs w:val="24"/>
+        </w:rPr>
+        <w:t>Signature:</w:t>
+      </w:r>
+    </w:p>
+    <w:p>
+      <w:pPr>
+        <w:rPr>
+          <w:rFonts w:ascii="Times New Roman" w:hAnsi="Times New Roman" w:cs="Times New Roman"/>
+          <w:sz w:val="24"/>
+          <w:szCs w:val="24"/>
+        </w:rPr>
+      </w:pPr>
+      <w:r>
+        <w:rPr>
+          <w:rFonts w:ascii="Times New Roman" w:hAnsi="Times New Roman" w:cs="Times New Roman"/>
+          <w:sz w:val="24"/>
+          <w:szCs w:val="24"/>
+        </w:rPr>
+        <w:t>Supervisor: Ms. Syeda Wajiha Naim</w:t>
+      </w:r>
+    </w:p>
+    <w:p>
+      <w:pPr>
+        <w:rPr>
+          <w:rFonts w:ascii="Times New Roman" w:hAnsi="Times New Roman" w:cs="Times New Roman"/>
+          <w:sz w:val="24"/>
+          <w:szCs w:val="24"/>
+        </w:rPr>
+      </w:pPr>
+      <w:r>
+        <w:rPr>
+          <w:rFonts w:ascii="Times New Roman" w:hAnsi="Times New Roman" w:cs="Times New Roman"/>
+          <w:sz w:val="24"/>
+          <w:szCs w:val="24"/>
+        </w:rPr>
+        <w:t xml:space="preserve">Date: </w:t>
+      </w:r>
+    </w:p>
+    <w:p>
+      <w:pPr>
+        <w:jc w:val="both"/>
+        <w:rPr>
+          <w:rFonts w:ascii="Times New Roman" w:hAnsi="Times New Roman" w:cs="Times New Roman"/>
+          <w:sz w:val="24"/>
+          <w:szCs w:val="24"/>
+        </w:rPr>
+      </w:pPr>
+    </w:p>
+    <w:p>
+      <w:pPr>
+        <w:jc w:val="both"/>
+        <w:rPr>
+          <w:rFonts w:ascii="Times New Roman" w:hAnsi="Times New Roman" w:cs="Times New Roman"/>
+          <w:sz w:val="24"/>
+          <w:szCs w:val="24"/>
+        </w:rPr>
+      </w:pPr>
+    </w:p>
+    <w:p>
+      <w:pPr>
+        <w:jc w:val="both"/>
+        <w:rPr>
+          <w:rFonts w:ascii="Times New Roman" w:hAnsi="Times New Roman" w:cs="Times New Roman"/>
+          <w:sz w:val="24"/>
+          <w:szCs w:val="24"/>
+        </w:rPr>
+      </w:pPr>
+    </w:p>
+    <w:p>
+      <w:pPr>
+        <w:jc w:val="both"/>
+        <w:rPr>
+          <w:rFonts w:ascii="Times New Roman" w:hAnsi="Times New Roman" w:cs="Times New Roman"/>
+          <w:sz w:val="24"/>
+          <w:szCs w:val="24"/>
+        </w:rPr>
+      </w:pPr>
+    </w:p>
+    <w:p>
+      <w:pPr>
+        <w:jc w:val="both"/>
+        <w:rPr>
+          <w:rFonts w:ascii="Times New Roman" w:hAnsi="Times New Roman" w:cs="Times New Roman"/>
+          <w:sz w:val="24"/>
+          <w:szCs w:val="24"/>
+        </w:rPr>
+      </w:pPr>
+    </w:p>
+    <w:p>
+      <w:pPr>
+        <w:jc w:val="both"/>
+        <w:rPr>
+          <w:rFonts w:ascii="Times New Roman" w:hAnsi="Times New Roman" w:cs="Times New Roman"/>
+          <w:sz w:val="24"/>
+          <w:szCs w:val="24"/>
+        </w:rPr>
+      </w:pPr>
+    </w:p>
+    <w:p>
+      <w:pPr>
+        <w:jc w:val="both"/>
+        <w:rPr>
+          <w:rFonts w:ascii="Times New Roman" w:hAnsi="Times New Roman" w:cs="Times New Roman"/>
+          <w:sz w:val="24"/>
+          <w:szCs w:val="24"/>
+        </w:rPr>
+      </w:pPr>
+    </w:p>
+    <w:p>
+      <w:pPr>
+        <w:jc w:val="both"/>
+        <w:rPr>
+          <w:rFonts w:ascii="Times New Roman" w:hAnsi="Times New Roman" w:cs="Times New Roman"/>
+          <w:sz w:val="24"/>
+          <w:szCs w:val="24"/>
+        </w:rPr>
+      </w:pPr>
+    </w:p>
+    <w:p>
+      <w:pPr>
+        <w:jc w:val="both"/>
+        <w:rPr>
+          <w:rFonts w:ascii="Times New Roman" w:hAnsi="Times New Roman" w:cs="Times New Roman"/>
+          <w:sz w:val="24"/>
+          <w:szCs w:val="24"/>
+        </w:rPr>
+      </w:pPr>
+    </w:p>
+    <w:p>
+      <w:pPr>
+        <w:jc w:val="both"/>
+        <w:rPr>
+          <w:rFonts w:ascii="Times New Roman" w:hAnsi="Times New Roman" w:cs="Times New Roman"/>
+          <w:sz w:val="24"/>
+          <w:szCs w:val="24"/>
+        </w:rPr>
+      </w:pPr>
+    </w:p>
+    <w:p>
+      <w:pPr>
+        <w:jc w:val="both"/>
+        <w:rPr>
+          <w:rFonts w:ascii="Times New Roman" w:hAnsi="Times New Roman" w:cs="Times New Roman"/>
+          <w:sz w:val="24"/>
+          <w:szCs w:val="24"/>
+        </w:rPr>
+      </w:pPr>
+    </w:p>
+    <w:p>
+      <w:pPr>
+        <w:jc w:val="both"/>
+        <w:rPr>
+          <w:rFonts w:ascii="Times New Roman" w:hAnsi="Times New Roman" w:cs="Times New Roman"/>
+          <w:sz w:val="24"/>
+          <w:szCs w:val="24"/>
+        </w:rPr>
+      </w:pPr>
+    </w:p>
+    <w:p>
+      <w:pPr>
+        <w:jc w:val="both"/>
+        <w:rPr>
+          <w:rFonts w:ascii="Times New Roman" w:hAnsi="Times New Roman" w:cs="Times New Roman"/>
+          <w:sz w:val="24"/>
+          <w:szCs w:val="24"/>
+        </w:rPr>
+      </w:pPr>
+    </w:p>
+    <w:p>
+      <w:pPr>
+        <w:jc w:val="both"/>
+        <w:rPr>
+          <w:rFonts w:ascii="Times New Roman" w:hAnsi="Times New Roman" w:cs="Times New Roman"/>
+          <w:sz w:val="24"/>
+          <w:szCs w:val="24"/>
+        </w:rPr>
+      </w:pPr>
+    </w:p>
+    <w:p>
+      <w:pPr>
+        <w:jc w:val="both"/>
+        <w:rPr>
+          <w:rFonts w:ascii="Times New Roman" w:hAnsi="Times New Roman" w:cs="Times New Roman"/>
+          <w:sz w:val="24"/>
+          <w:szCs w:val="24"/>
+        </w:rPr>
+      </w:pPr>
+    </w:p>
+    <w:p>
+      <w:pPr>
+        <w:jc w:val="both"/>
+        <w:rPr>
+          <w:rFonts w:ascii="Times New Roman" w:hAnsi="Times New Roman" w:cs="Times New Roman"/>
+          <w:sz w:val="24"/>
+          <w:szCs w:val="24"/>
+        </w:rPr>
+      </w:pPr>
+    </w:p>
+    <w:p>
+      <w:pPr>
+        <w:jc w:val="both"/>
+        <w:rPr>
+          <w:rFonts w:ascii="Times New Roman" w:hAnsi="Times New Roman" w:cs="Times New Roman"/>
+          <w:sz w:val="24"/>
+          <w:szCs w:val="24"/>
+        </w:rPr>
+      </w:pPr>
+    </w:p>
+    <w:p>
+      <w:pPr>
+        <w:jc w:val="both"/>
+        <w:rPr>
+          <w:rFonts w:ascii="Times New Roman" w:hAnsi="Times New Roman" w:cs="Times New Roman"/>
+          <w:sz w:val="24"/>
+          <w:szCs w:val="24"/>
+        </w:rPr>
+      </w:pPr>
+    </w:p>
+    <w:p>
+      <w:pPr>
+        <w:jc w:val="both"/>
+        <w:rPr>
+          <w:rFonts w:ascii="Times New Roman" w:hAnsi="Times New Roman" w:cs="Times New Roman"/>
+          <w:sz w:val="24"/>
+          <w:szCs w:val="24"/>
+        </w:rPr>
+      </w:pPr>
+    </w:p>
+    <w:p>
+      <w:pPr>
+        <w:jc w:val="both"/>
+        <w:rPr>
+          <w:rFonts w:ascii="Times New Roman" w:hAnsi="Times New Roman" w:cs="Times New Roman"/>
+          <w:sz w:val="24"/>
+          <w:szCs w:val="24"/>
+        </w:rPr>
+      </w:pPr>
+    </w:p>
+    <w:p>
+      <w:pPr>
+        <w:jc w:val="both"/>
+        <w:rPr>
+          <w:rFonts w:ascii="Times New Roman" w:hAnsi="Times New Roman" w:cs="Times New Roman"/>
+          <w:sz w:val="24"/>
+          <w:szCs w:val="24"/>
+        </w:rPr>
+      </w:pPr>
+    </w:p>
+    <w:p>
+      <w:pPr>
+        <w:jc w:val="both"/>
+        <w:rPr>
+          <w:rFonts w:ascii="Times New Roman" w:hAnsi="Times New Roman" w:cs="Times New Roman"/>
+          <w:sz w:val="24"/>
+          <w:szCs w:val="24"/>
+        </w:rPr>
+      </w:pPr>
+    </w:p>
+    <w:p>
+      <w:pPr>
+        <w:jc w:val="both"/>
+        <w:rPr>
+          <w:rFonts w:ascii="Times New Roman" w:hAnsi="Times New Roman" w:cs="Times New Roman"/>
+          <w:sz w:val="24"/>
+          <w:szCs w:val="24"/>
+        </w:rPr>
+      </w:pPr>
+    </w:p>
+    <w:p>
+      <w:pPr>
+        <w:jc w:val="both"/>
+        <w:rPr>
+          <w:rFonts w:ascii="Times New Roman" w:hAnsi="Times New Roman" w:cs="Times New Roman"/>
+          <w:sz w:val="24"/>
+          <w:szCs w:val="24"/>
+        </w:rPr>
+      </w:pPr>
+    </w:p>
+    <w:p>
+      <w:pPr>
+        <w:jc w:val="both"/>
+        <w:rPr>
+          <w:rFonts w:ascii="Times New Roman" w:hAnsi="Times New Roman" w:cs="Times New Roman"/>
+          <w:sz w:val="24"/>
+          <w:szCs w:val="24"/>
+        </w:rPr>
+      </w:pPr>
+    </w:p>
+    <w:p>
+      <w:pPr>
+        <w:jc w:val="both"/>
+        <w:rPr>
+          <w:rFonts w:ascii="Times New Roman" w:hAnsi="Times New Roman" w:cs="Times New Roman"/>
+          <w:sz w:val="24"/>
+          <w:szCs w:val="24"/>
+        </w:rPr>
+      </w:pPr>
+      <w:r>
+        <w:rPr>
+          <w:rFonts w:ascii="Times New Roman" w:hAnsi="Times New Roman" w:cs="Times New Roman"/>
+          <w:sz w:val="24"/>
+          <w:szCs w:val="24"/>
+        </w:rPr>
+        <w:t>The copyright of this report belongs to the author under the terms of the copyright Ordinance 1962 as qualified by Intellectual Property Policy of Sindh Madressatul Islam University.</w:t>
+      </w:r>
+    </w:p>
+    <w:p>
+      <w:pPr>
+        <w:jc w:val="both"/>
+        <w:rPr>
+          <w:rFonts w:ascii="Times New Roman" w:hAnsi="Times New Roman" w:cs="Times New Roman"/>
+          <w:sz w:val="24"/>
+          <w:szCs w:val="24"/>
+        </w:rPr>
+      </w:pPr>
+      <w:r>
+        <w:rPr>
+          <w:rFonts w:ascii="Times New Roman" w:hAnsi="Times New Roman" w:cs="Times New Roman"/>
+          <w:sz w:val="24"/>
+          <w:szCs w:val="24"/>
+        </w:rPr>
+        <w:t xml:space="preserve">Due acknowledgement shall always be made of the use of any material contained </w:t>
+      </w:r>
+      <w:r>
+        <w:rPr>
+          <w:rFonts w:ascii="Times New Roman" w:hAnsi="Times New Roman" w:cs="Times New Roman"/>
+          <w:sz w:val="24"/>
+          <w:szCs w:val="24"/>
+        </w:rPr>
+        <w:t>in or</w:t>
+      </w:r>
+      <w:r>
+        <w:rPr>
+          <w:rFonts w:ascii="Times New Roman" w:hAnsi="Times New Roman" w:cs="Times New Roman"/>
+          <w:sz w:val="24"/>
+          <w:szCs w:val="24"/>
+        </w:rPr>
+        <w:t xml:space="preserve"> derived from this report.</w:t>
+      </w:r>
+    </w:p>
+    <w:p>
+      <w:pPr>
+        <w:jc w:val="both"/>
+        <w:rPr>
+          <w:rFonts w:ascii="Times New Roman" w:hAnsi="Times New Roman" w:cs="Times New Roman"/>
+          <w:b/>
+          <w:bCs/>
+          <w:sz w:val="24"/>
+          <w:szCs w:val="24"/>
+        </w:rPr>
+      </w:pPr>
+      <w:r>
+        <w:rPr>
+          <w:rFonts w:ascii="Times New Roman" w:hAnsi="Times New Roman" w:cs="Times New Roman"/>
+          <w:b/>
+          <w:bCs/>
+          <w:sz w:val="24"/>
+          <w:szCs w:val="24"/>
+        </w:rPr>
+        <w:t>Copyright, Danish Ul Hassan. All rights reserved.</w:t>
+      </w:r>
+    </w:p>
+    <w:p>
+      <w:pPr>
+        <w:jc w:val="both"/>
+        <w:rPr>
+          <w:rFonts w:ascii="Times New Roman" w:hAnsi="Times New Roman" w:cs="Times New Roman"/>
+          <w:sz w:val="24"/>
+          <w:szCs w:val="24"/>
+        </w:rPr>
+      </w:pPr>
+    </w:p>
+    <w:p>
+      <w:pPr>
+        <w:jc w:val="both"/>
+        <w:rPr>
+          <w:rFonts w:ascii="Times New Roman" w:hAnsi="Times New Roman" w:cs="Times New Roman"/>
+          <w:sz w:val="24"/>
+          <w:szCs w:val="24"/>
+        </w:rPr>
+      </w:pPr>
+    </w:p>
+    <w:p>
+      <w:pPr>
+        <w:jc w:val="both"/>
+        <w:rPr>
+          <w:rFonts w:ascii="Times New Roman" w:hAnsi="Times New Roman" w:cs="Times New Roman"/>
+          <w:sz w:val="24"/>
+          <w:szCs w:val="24"/>
+        </w:rPr>
+      </w:pPr>
+    </w:p>
+    <w:p>
+      <w:pPr>
+        <w:jc w:val="both"/>
+        <w:rPr>
+          <w:rFonts w:ascii="Times New Roman" w:hAnsi="Times New Roman" w:cs="Times New Roman"/>
+          <w:sz w:val="24"/>
+          <w:szCs w:val="24"/>
+        </w:rPr>
+      </w:pPr>
+    </w:p>
+    <w:p>
+      <w:pPr>
+        <w:jc w:val="both"/>
+        <w:rPr>
+          <w:rFonts w:ascii="Times New Roman" w:hAnsi="Times New Roman" w:cs="Times New Roman"/>
+          <w:sz w:val="24"/>
+          <w:szCs w:val="24"/>
+        </w:rPr>
+      </w:pPr>
+    </w:p>
+    <w:p>
+      <w:pPr>
+        <w:jc w:val="both"/>
+        <w:rPr>
+          <w:rFonts w:ascii="Times New Roman" w:hAnsi="Times New Roman" w:cs="Times New Roman"/>
+          <w:sz w:val="24"/>
+          <w:szCs w:val="24"/>
+        </w:rPr>
+      </w:pPr>
+    </w:p>
+    <w:p>
+      <w:pPr>
+        <w:jc w:val="both"/>
+        <w:rPr>
+          <w:rFonts w:ascii="Times New Roman" w:hAnsi="Times New Roman" w:cs="Times New Roman"/>
+          <w:sz w:val="24"/>
+          <w:szCs w:val="24"/>
+        </w:rPr>
+      </w:pPr>
+    </w:p>
+    <w:p>
+      <w:pPr>
+        <w:jc w:val="both"/>
+        <w:rPr>
+          <w:rFonts w:ascii="Times New Roman" w:hAnsi="Times New Roman" w:cs="Times New Roman"/>
+          <w:sz w:val="24"/>
+          <w:szCs w:val="24"/>
+        </w:rPr>
+      </w:pPr>
+    </w:p>
+    <w:p>
+      <w:pPr>
+        <w:jc w:val="both"/>
+        <w:rPr>
+          <w:rFonts w:ascii="Times New Roman" w:hAnsi="Times New Roman" w:cs="Times New Roman"/>
+          <w:sz w:val="24"/>
+          <w:szCs w:val="24"/>
+        </w:rPr>
+      </w:pPr>
+    </w:p>
+    <w:p>
+      <w:pPr>
+        <w:jc w:val="both"/>
+        <w:rPr>
+          <w:rFonts w:ascii="Times New Roman" w:hAnsi="Times New Roman" w:cs="Times New Roman"/>
+          <w:sz w:val="24"/>
+          <w:szCs w:val="24"/>
+        </w:rPr>
+      </w:pPr>
+    </w:p>
+    <w:p>
+      <w:pPr>
+        <w:jc w:val="both"/>
+        <w:rPr>
+          <w:rFonts w:ascii="Times New Roman" w:hAnsi="Times New Roman" w:cs="Times New Roman"/>
+          <w:sz w:val="24"/>
+          <w:szCs w:val="24"/>
+        </w:rPr>
+      </w:pPr>
+    </w:p>
+    <w:p>
+      <w:pPr>
+        <w:jc w:val="both"/>
+        <w:rPr>
+          <w:rFonts w:ascii="Times New Roman" w:hAnsi="Times New Roman" w:cs="Times New Roman"/>
+          <w:sz w:val="24"/>
+          <w:szCs w:val="24"/>
+        </w:rPr>
+      </w:pPr>
+    </w:p>
+    <w:p>
+      <w:pPr>
+        <w:jc w:val="both"/>
+        <w:rPr>
+          <w:rFonts w:ascii="Times New Roman" w:hAnsi="Times New Roman" w:cs="Times New Roman"/>
+          <w:sz w:val="24"/>
+          <w:szCs w:val="24"/>
+        </w:rPr>
+      </w:pPr>
+    </w:p>
+    <w:p>
+      <w:pPr>
+        <w:jc w:val="both"/>
+        <w:rPr>
+          <w:rFonts w:ascii="Times New Roman" w:hAnsi="Times New Roman" w:cs="Times New Roman"/>
+          <w:sz w:val="24"/>
+          <w:szCs w:val="24"/>
+        </w:rPr>
+      </w:pPr>
+    </w:p>
+    <w:p>
+      <w:pPr>
+        <w:jc w:val="both"/>
+        <w:rPr>
+          <w:rFonts w:ascii="Times New Roman" w:hAnsi="Times New Roman" w:cs="Times New Roman"/>
+          <w:sz w:val="24"/>
+          <w:szCs w:val="24"/>
+        </w:rPr>
+      </w:pPr>
+    </w:p>
+    <w:p>
+      <w:pPr>
+        <w:jc w:val="both"/>
+        <w:rPr>
+          <w:rFonts w:ascii="Times New Roman" w:hAnsi="Times New Roman" w:cs="Times New Roman"/>
+          <w:sz w:val="24"/>
+          <w:szCs w:val="24"/>
+        </w:rPr>
+      </w:pPr>
+    </w:p>
+    <w:p>
+      <w:pPr>
+        <w:jc w:val="both"/>
+        <w:rPr>
+          <w:rFonts w:ascii="Times New Roman" w:hAnsi="Times New Roman" w:cs="Times New Roman"/>
+          <w:sz w:val="24"/>
+          <w:szCs w:val="24"/>
+        </w:rPr>
+      </w:pPr>
+    </w:p>
+    <w:p>
+      <w:pPr>
+        <w:jc w:val="both"/>
+        <w:rPr>
+          <w:rFonts w:ascii="Times New Roman" w:hAnsi="Times New Roman" w:cs="Times New Roman"/>
+          <w:sz w:val="24"/>
+          <w:szCs w:val="24"/>
+        </w:rPr>
+      </w:pPr>
+    </w:p>
+    <w:p>
+      <w:pPr>
+        <w:jc w:val="center"/>
+        <w:rPr>
+          <w:rFonts w:ascii="Times New Roman" w:hAnsi="Times New Roman" w:cs="Times New Roman"/>
+          <w:b/>
+          <w:bCs/>
+          <w:sz w:val="28"/>
+          <w:szCs w:val="28"/>
+        </w:rPr>
+      </w:pPr>
+      <w:r>
+        <w:rPr>
+          <w:rFonts w:ascii="Times New Roman" w:hAnsi="Times New Roman" w:cs="Times New Roman"/>
+          <w:b/>
+          <w:bCs/>
+          <w:sz w:val="28"/>
+          <w:szCs w:val="28"/>
+        </w:rPr>
+        <w:t>Acknowledgement</w:t>
+      </w:r>
+    </w:p>
+    <w:p>
+      <w:pPr>
+        <w:jc w:val="both"/>
+        <w:rPr>
+          <w:rFonts w:ascii="Times New Roman" w:hAnsi="Times New Roman" w:cs="Times New Roman"/>
+          <w:sz w:val="24"/>
+          <w:szCs w:val="24"/>
+        </w:rPr>
+      </w:pPr>
+      <w:r>
+        <w:rPr>
+          <w:rFonts w:ascii="Times New Roman" w:hAnsi="Times New Roman" w:cs="Times New Roman"/>
+          <w:sz w:val="24"/>
+          <w:szCs w:val="24"/>
+        </w:rPr>
+        <w:t>I would like to thank everyone who had contributed to the successful completion of this project. I would like to express my gratitude to my project supervisor Ms. Syeda Wajiha Naim for his</w:t>
+      </w:r>
+      <w:r>
+        <w:rPr>
+          <w:rFonts w:ascii="Times New Roman" w:hAnsi="Times New Roman" w:cs="Times New Roman"/>
+          <w:sz w:val="24"/>
+          <w:szCs w:val="24"/>
+        </w:rPr>
+        <w:t xml:space="preserve"> </w:t>
+      </w:r>
+      <w:r>
+        <w:rPr>
+          <w:rFonts w:ascii="Times New Roman" w:hAnsi="Times New Roman" w:cs="Times New Roman"/>
+          <w:sz w:val="24"/>
+          <w:szCs w:val="24"/>
+        </w:rPr>
+        <w:t xml:space="preserve">valuable </w:t>
+      </w:r>
+      <w:r>
+        <w:rPr>
+          <w:rFonts w:ascii="Times New Roman" w:hAnsi="Times New Roman" w:cs="Times New Roman"/>
+          <w:sz w:val="24"/>
+          <w:szCs w:val="24"/>
+        </w:rPr>
+        <w:t>advice</w:t>
+      </w:r>
+      <w:r>
+        <w:rPr>
+          <w:rFonts w:ascii="Times New Roman" w:hAnsi="Times New Roman" w:cs="Times New Roman"/>
+          <w:sz w:val="24"/>
+          <w:szCs w:val="24"/>
+        </w:rPr>
+        <w:t xml:space="preserve">, </w:t>
+      </w:r>
+      <w:r>
+        <w:rPr>
+          <w:rFonts w:ascii="Times New Roman" w:hAnsi="Times New Roman" w:cs="Times New Roman"/>
+          <w:sz w:val="24"/>
+          <w:szCs w:val="24"/>
+        </w:rPr>
+        <w:t>guidance,</w:t>
+      </w:r>
+      <w:r>
+        <w:rPr>
+          <w:rFonts w:ascii="Times New Roman" w:hAnsi="Times New Roman" w:cs="Times New Roman"/>
+          <w:sz w:val="24"/>
+          <w:szCs w:val="24"/>
+        </w:rPr>
+        <w:t xml:space="preserve"> and her enormous patience throughout the development of this project.</w:t>
+      </w:r>
+    </w:p>
+    <w:p>
+      <w:pPr>
+        <w:jc w:val="both"/>
+        <w:rPr>
+          <w:rFonts w:ascii="Times New Roman" w:hAnsi="Times New Roman" w:cs="Times New Roman"/>
+          <w:sz w:val="24"/>
+          <w:szCs w:val="24"/>
+        </w:rPr>
+      </w:pPr>
+    </w:p>
+    <w:p>
+      <w:pPr>
+        <w:jc w:val="both"/>
+        <w:rPr>
+          <w:rFonts w:ascii="Times New Roman" w:hAnsi="Times New Roman" w:cs="Times New Roman"/>
+          <w:sz w:val="24"/>
+          <w:szCs w:val="24"/>
+        </w:rPr>
+      </w:pPr>
+    </w:p>
+    <w:p>
+      <w:pPr>
+        <w:jc w:val="both"/>
+        <w:rPr>
+          <w:rFonts w:ascii="Times New Roman" w:hAnsi="Times New Roman" w:cs="Times New Roman"/>
+          <w:sz w:val="24"/>
+          <w:szCs w:val="24"/>
+        </w:rPr>
+      </w:pPr>
+    </w:p>
+    <w:p>
+      <w:pPr>
+        <w:jc w:val="both"/>
+        <w:rPr>
+          <w:rFonts w:ascii="Times New Roman" w:hAnsi="Times New Roman" w:cs="Times New Roman"/>
+          <w:sz w:val="24"/>
+          <w:szCs w:val="24"/>
+        </w:rPr>
+      </w:pPr>
+    </w:p>
+    <w:p>
+      <w:pPr>
+        <w:jc w:val="both"/>
+        <w:rPr>
+          <w:rFonts w:ascii="Times New Roman" w:hAnsi="Times New Roman" w:cs="Times New Roman"/>
+          <w:sz w:val="24"/>
+          <w:szCs w:val="24"/>
+        </w:rPr>
+      </w:pPr>
+    </w:p>
+    <w:p>
+      <w:pPr>
+        <w:jc w:val="both"/>
+        <w:rPr>
+          <w:rFonts w:ascii="Times New Roman" w:hAnsi="Times New Roman" w:cs="Times New Roman"/>
+          <w:sz w:val="24"/>
+          <w:szCs w:val="24"/>
+        </w:rPr>
+      </w:pPr>
+    </w:p>
+    <w:p>
+      <w:pPr>
+        <w:jc w:val="both"/>
+        <w:rPr>
+          <w:rFonts w:ascii="Times New Roman" w:hAnsi="Times New Roman" w:cs="Times New Roman"/>
+          <w:sz w:val="24"/>
+          <w:szCs w:val="24"/>
+        </w:rPr>
+      </w:pPr>
+    </w:p>
+    <w:p>
+      <w:pPr>
+        <w:jc w:val="both"/>
+        <w:rPr>
+          <w:rFonts w:ascii="Times New Roman" w:hAnsi="Times New Roman" w:cs="Times New Roman"/>
+          <w:sz w:val="24"/>
+          <w:szCs w:val="24"/>
+        </w:rPr>
+      </w:pPr>
+    </w:p>
+    <w:p>
+      <w:pPr>
+        <w:jc w:val="both"/>
+        <w:rPr>
+          <w:rFonts w:ascii="Times New Roman" w:hAnsi="Times New Roman" w:cs="Times New Roman"/>
+          <w:sz w:val="24"/>
+          <w:szCs w:val="24"/>
+        </w:rPr>
+      </w:pPr>
+    </w:p>
+    <w:p>
+      <w:pPr>
+        <w:jc w:val="both"/>
+        <w:rPr>
+          <w:rFonts w:ascii="Times New Roman" w:hAnsi="Times New Roman" w:cs="Times New Roman"/>
+          <w:sz w:val="24"/>
+          <w:szCs w:val="24"/>
+        </w:rPr>
+      </w:pPr>
+    </w:p>
+    <w:p>
+      <w:pPr>
+        <w:jc w:val="both"/>
+        <w:rPr>
+          <w:rFonts w:ascii="Times New Roman" w:hAnsi="Times New Roman" w:cs="Times New Roman"/>
+          <w:sz w:val="24"/>
+          <w:szCs w:val="24"/>
+        </w:rPr>
+      </w:pPr>
+    </w:p>
+    <w:p>
+      <w:pPr>
+        <w:jc w:val="both"/>
+        <w:rPr>
+          <w:rFonts w:ascii="Times New Roman" w:hAnsi="Times New Roman" w:cs="Times New Roman"/>
+          <w:sz w:val="24"/>
+          <w:szCs w:val="24"/>
+        </w:rPr>
+      </w:pPr>
+    </w:p>
+    <w:p>
+      <w:pPr>
+        <w:jc w:val="both"/>
+        <w:rPr>
+          <w:rFonts w:ascii="Times New Roman" w:hAnsi="Times New Roman" w:cs="Times New Roman"/>
+          <w:sz w:val="24"/>
+          <w:szCs w:val="24"/>
+        </w:rPr>
+      </w:pPr>
+    </w:p>
+    <w:p>
+      <w:pPr>
+        <w:jc w:val="both"/>
+        <w:rPr>
+          <w:rFonts w:ascii="Times New Roman" w:hAnsi="Times New Roman" w:cs="Times New Roman"/>
+          <w:sz w:val="24"/>
+          <w:szCs w:val="24"/>
+        </w:rPr>
+      </w:pPr>
+    </w:p>
+    <w:p>
+      <w:pPr>
+        <w:jc w:val="both"/>
+        <w:rPr>
+          <w:rFonts w:ascii="Times New Roman" w:hAnsi="Times New Roman" w:cs="Times New Roman"/>
+          <w:sz w:val="24"/>
+          <w:szCs w:val="24"/>
+        </w:rPr>
+      </w:pPr>
+    </w:p>
+    <w:p>
+      <w:pPr>
+        <w:jc w:val="both"/>
+        <w:rPr>
+          <w:rFonts w:ascii="Times New Roman" w:hAnsi="Times New Roman" w:cs="Times New Roman"/>
+          <w:sz w:val="24"/>
+          <w:szCs w:val="24"/>
+        </w:rPr>
+      </w:pPr>
+    </w:p>
+    <w:p>
+      <w:pPr>
+        <w:jc w:val="both"/>
+        <w:rPr>
+          <w:rFonts w:ascii="Times New Roman" w:hAnsi="Times New Roman" w:cs="Times New Roman"/>
+          <w:sz w:val="24"/>
+          <w:szCs w:val="24"/>
+        </w:rPr>
+      </w:pPr>
+    </w:p>
+    <w:p>
+      <w:pPr>
+        <w:jc w:val="both"/>
+        <w:rPr>
+          <w:rFonts w:ascii="Times New Roman" w:hAnsi="Times New Roman" w:cs="Times New Roman"/>
+          <w:sz w:val="24"/>
+          <w:szCs w:val="24"/>
+        </w:rPr>
+      </w:pPr>
+    </w:p>
+    <w:p>
+      <w:pPr>
+        <w:jc w:val="both"/>
+        <w:rPr>
+          <w:rFonts w:ascii="Times New Roman" w:hAnsi="Times New Roman" w:cs="Times New Roman"/>
+          <w:sz w:val="24"/>
+          <w:szCs w:val="24"/>
+        </w:rPr>
+      </w:pPr>
+    </w:p>
+    <w:p>
+      <w:pPr>
+        <w:jc w:val="both"/>
+        <w:rPr>
+          <w:rFonts w:ascii="Times New Roman" w:hAnsi="Times New Roman" w:cs="Times New Roman"/>
+          <w:sz w:val="24"/>
+          <w:szCs w:val="24"/>
+        </w:rPr>
+      </w:pPr>
+    </w:p>
+    <w:p>
+      <w:pPr>
+        <w:jc w:val="both"/>
+        <w:rPr>
+          <w:rFonts w:ascii="Times New Roman" w:hAnsi="Times New Roman" w:cs="Times New Roman"/>
+          <w:sz w:val="24"/>
+          <w:szCs w:val="24"/>
+        </w:rPr>
+      </w:pPr>
+    </w:p>
+    <w:p>
+      <w:pPr>
+        <w:jc w:val="both"/>
+        <w:rPr>
+          <w:rFonts w:ascii="Times New Roman" w:hAnsi="Times New Roman" w:cs="Times New Roman"/>
+          <w:sz w:val="24"/>
+          <w:szCs w:val="24"/>
+        </w:rPr>
+      </w:pPr>
+    </w:p>
+    <w:p>
+      <w:pPr>
+        <w:jc w:val="both"/>
+        <w:rPr>
+          <w:rFonts w:ascii="Times New Roman" w:hAnsi="Times New Roman" w:cs="Times New Roman"/>
+          <w:sz w:val="24"/>
+          <w:szCs w:val="24"/>
+        </w:rPr>
+      </w:pPr>
+    </w:p>
+    <w:p>
+      <w:pPr>
+        <w:jc w:val="both"/>
+        <w:rPr>
+          <w:rFonts w:ascii="Times New Roman" w:hAnsi="Times New Roman" w:cs="Times New Roman"/>
+          <w:b/>
+          <w:bCs/>
+          <w:sz w:val="28"/>
+          <w:szCs w:val="28"/>
+        </w:rPr>
+      </w:pPr>
+    </w:p>
+    <w:p>
+      <w:pPr>
+        <w:jc w:val="both"/>
+        <w:rPr>
+          <w:rFonts w:ascii="Times New Roman" w:hAnsi="Times New Roman" w:cs="Times New Roman"/>
+          <w:b/>
+          <w:bCs/>
+          <w:sz w:val="28"/>
+          <w:szCs w:val="28"/>
+        </w:rPr>
+      </w:pPr>
+    </w:p>
+    <w:p>
+      <w:pPr>
+        <w:jc w:val="both"/>
+        <w:rPr>
+          <w:rFonts w:ascii="Times New Roman" w:hAnsi="Times New Roman" w:cs="Times New Roman"/>
+          <w:b/>
+          <w:bCs/>
+          <w:sz w:val="28"/>
+          <w:szCs w:val="28"/>
+        </w:rPr>
+      </w:pPr>
+      <w:r>
+        <w:rPr>
+          <w:rFonts w:ascii="Times New Roman" w:hAnsi="Times New Roman" w:cs="Times New Roman"/>
+          <w:b/>
+          <w:bCs/>
+          <w:sz w:val="28"/>
+          <w:szCs w:val="28"/>
+        </w:rPr>
+        <w:t>A</w:t>
+      </w:r>
+      <w:r>
+        <w:rPr>
+          <w:rFonts w:ascii="Times New Roman" w:hAnsi="Times New Roman" w:cs="Times New Roman"/>
+          <w:b/>
+          <w:bCs/>
+          <w:sz w:val="28"/>
+          <w:szCs w:val="28"/>
+        </w:rPr>
+        <w:t>bstract</w:t>
+      </w:r>
+    </w:p>
+    <w:p>
+      <w:pPr>
+        <w:jc w:val="both"/>
+        <w:rPr>
+          <w:rFonts w:ascii="Times New Roman" w:hAnsi="Times New Roman" w:cs="Times New Roman"/>
+          <w:sz w:val="24"/>
+          <w:szCs w:val="24"/>
+        </w:rPr>
+      </w:pPr>
+      <w:r>
+        <w:rPr>
+          <w:rFonts w:ascii="Times New Roman" w:hAnsi="Times New Roman" w:cs="Times New Roman"/>
+          <w:sz w:val="24"/>
+          <w:szCs w:val="24"/>
+        </w:rPr>
+        <w:t>I would like</w:t>
+      </w:r>
+    </w:p>
+    <w:p>
+      <w:pPr>
+        <w:jc w:val="both"/>
+        <w:rPr>
+          <w:rFonts w:ascii="Times New Roman" w:hAnsi="Times New Roman" w:cs="Times New Roman"/>
+          <w:sz w:val="24"/>
+          <w:szCs w:val="24"/>
+        </w:rPr>
+      </w:pPr>
+    </w:p>
+    <w:p>
+      <w:pPr>
+        <w:rPr>
+          <w:rFonts w:ascii="Times New Roman" w:hAnsi="Times New Roman" w:cs="Times New Roman"/>
+          <w:sz w:val="24"/>
+          <w:szCs w:val="24"/>
+        </w:rPr>
+      </w:pPr>
+    </w:p>
+    <w:p>
+      <w:pPr>
+        <w:rPr>
+          <w:rFonts w:ascii="Times New Roman" w:hAnsi="Times New Roman" w:cs="Times New Roman"/>
+          <w:sz w:val="24"/>
+          <w:szCs w:val="24"/>
+        </w:rPr>
+      </w:pPr>
+    </w:p>
+    <w:p>
+      <w:pPr>
+        <w:rPr>
+          <w:rFonts w:ascii="Times New Roman" w:hAnsi="Times New Roman" w:cs="Times New Roman"/>
+          <w:b/>
+          <w:bCs/>
+          <w:sz w:val="28"/>
+          <w:szCs w:val="28"/>
+        </w:rPr>
+      </w:pPr>
+    </w:p>
+    <w:p>
+      <w:pPr>
+        <w:rPr>
+          <w:rFonts w:ascii="Times New Roman" w:hAnsi="Times New Roman" w:cs="Times New Roman"/>
+          <w:b/>
+          <w:bCs/>
+          <w:sz w:val="28"/>
+          <w:szCs w:val="28"/>
+        </w:rPr>
+      </w:pPr>
+    </w:p>
+    <w:p>
+      <w:pPr>
+        <w:rPr>
+          <w:rFonts w:ascii="Times New Roman" w:hAnsi="Times New Roman" w:cs="Times New Roman"/>
+          <w:b/>
+          <w:bCs/>
+          <w:sz w:val="28"/>
+          <w:szCs w:val="28"/>
+        </w:rPr>
+      </w:pPr>
+    </w:p>
+    <w:p>
+      <w:pPr>
+        <w:rPr>
+          <w:rFonts w:ascii="Times New Roman" w:hAnsi="Times New Roman" w:cs="Times New Roman"/>
+          <w:b/>
+          <w:bCs/>
+          <w:sz w:val="28"/>
+          <w:szCs w:val="28"/>
+        </w:rPr>
+      </w:pPr>
+    </w:p>
+    <w:p>
+      <w:pPr>
+        <w:rPr>
+          <w:rFonts w:ascii="Times New Roman" w:hAnsi="Times New Roman" w:cs="Times New Roman"/>
+          <w:b/>
+          <w:bCs/>
+          <w:sz w:val="28"/>
+          <w:szCs w:val="28"/>
+        </w:rPr>
+      </w:pPr>
+    </w:p>
+    <w:p>
+      <w:pPr>
+        <w:rPr>
+          <w:rFonts w:ascii="Times New Roman" w:hAnsi="Times New Roman" w:cs="Times New Roman"/>
+          <w:b/>
+          <w:bCs/>
+          <w:sz w:val="28"/>
+          <w:szCs w:val="28"/>
+        </w:rPr>
+      </w:pPr>
+    </w:p>
+    <w:p>
+      <w:pPr>
+        <w:rPr>
+          <w:rFonts w:ascii="Times New Roman" w:hAnsi="Times New Roman" w:cs="Times New Roman"/>
+          <w:b/>
+          <w:bCs/>
+          <w:sz w:val="28"/>
+          <w:szCs w:val="28"/>
+        </w:rPr>
+      </w:pPr>
+    </w:p>
+    <w:p>
+      <w:pPr>
+        <w:rPr>
+          <w:rFonts w:ascii="Times New Roman" w:hAnsi="Times New Roman" w:cs="Times New Roman"/>
+          <w:b/>
+          <w:bCs/>
+          <w:sz w:val="28"/>
+          <w:szCs w:val="28"/>
+        </w:rPr>
+      </w:pPr>
+    </w:p>
+    <w:p>
+      <w:pPr>
+        <w:rPr>
+          <w:rFonts w:ascii="Times New Roman" w:hAnsi="Times New Roman" w:cs="Times New Roman"/>
+          <w:b/>
+          <w:bCs/>
+          <w:sz w:val="28"/>
+          <w:szCs w:val="28"/>
+        </w:rPr>
+      </w:pPr>
+    </w:p>
+    <w:p>
+      <w:pPr>
+        <w:rPr>
+          <w:rFonts w:ascii="Times New Roman" w:hAnsi="Times New Roman" w:cs="Times New Roman"/>
+          <w:b/>
+          <w:bCs/>
+          <w:sz w:val="28"/>
+          <w:szCs w:val="28"/>
+        </w:rPr>
+      </w:pPr>
+    </w:p>
+    <w:p>
+      <w:pPr>
+        <w:rPr>
+          <w:rFonts w:ascii="Times New Roman" w:hAnsi="Times New Roman" w:cs="Times New Roman"/>
+          <w:b/>
+          <w:bCs/>
+          <w:sz w:val="28"/>
+          <w:szCs w:val="28"/>
+        </w:rPr>
+      </w:pPr>
+    </w:p>
+    <w:p>
+      <w:pPr>
+        <w:rPr>
+          <w:rFonts w:ascii="Times New Roman" w:hAnsi="Times New Roman" w:cs="Times New Roman"/>
+          <w:b/>
+          <w:bCs/>
+          <w:sz w:val="28"/>
+          <w:szCs w:val="28"/>
+        </w:rPr>
+      </w:pPr>
+    </w:p>
+    <w:p>
+      <w:pPr>
+        <w:rPr>
+          <w:rFonts w:ascii="Times New Roman" w:hAnsi="Times New Roman" w:cs="Times New Roman"/>
+          <w:b/>
+          <w:bCs/>
+          <w:sz w:val="28"/>
+          <w:szCs w:val="28"/>
+        </w:rPr>
+      </w:pPr>
+    </w:p>
+    <w:p>
+      <w:pPr>
+        <w:rPr>
+          <w:rFonts w:ascii="Times New Roman" w:hAnsi="Times New Roman" w:cs="Times New Roman"/>
+          <w:b/>
+          <w:bCs/>
+          <w:sz w:val="28"/>
+          <w:szCs w:val="28"/>
+        </w:rPr>
+      </w:pPr>
+    </w:p>
+    <w:p>
+      <w:pPr>
+        <w:rPr>
+          <w:rFonts w:ascii="Times New Roman" w:hAnsi="Times New Roman" w:cs="Times New Roman"/>
+          <w:b/>
+          <w:bCs/>
+          <w:sz w:val="28"/>
+          <w:szCs w:val="28"/>
+        </w:rPr>
+      </w:pPr>
+    </w:p>
+    <w:p>
+      <w:pPr>
+        <w:rPr>
+          <w:rFonts w:ascii="Times New Roman" w:hAnsi="Times New Roman" w:cs="Times New Roman"/>
+          <w:b/>
+          <w:bCs/>
+          <w:sz w:val="28"/>
+          <w:szCs w:val="28"/>
+        </w:rPr>
+      </w:pPr>
+    </w:p>
+    <w:p>
+      <w:pPr>
+        <w:rPr>
+          <w:rFonts w:ascii="Times New Roman" w:hAnsi="Times New Roman" w:cs="Times New Roman"/>
+          <w:b/>
+          <w:bCs/>
+          <w:sz w:val="28"/>
+          <w:szCs w:val="28"/>
+        </w:rPr>
+      </w:pPr>
+    </w:p>
+    <w:p>
+      <w:pPr>
+        <w:rPr>
+          <w:rFonts w:ascii="Times New Roman" w:hAnsi="Times New Roman" w:cs="Times New Roman"/>
+          <w:b/>
+          <w:bCs/>
+          <w:sz w:val="28"/>
+          <w:szCs w:val="28"/>
+        </w:rPr>
+      </w:pPr>
+    </w:p>
+    <w:p>
+      <w:pPr>
+        <w:rPr>
+          <w:rFonts w:ascii="Times New Roman" w:hAnsi="Times New Roman" w:cs="Times New Roman"/>
+          <w:b/>
+          <w:bCs/>
+          <w:sz w:val="28"/>
+          <w:szCs w:val="28"/>
+        </w:rPr>
+      </w:pPr>
+    </w:p>
+    <w:p>
+      <w:pPr>
+        <w:rPr>
+          <w:rFonts w:ascii="Times New Roman" w:hAnsi="Times New Roman" w:cs="Times New Roman"/>
+          <w:b/>
+          <w:bCs/>
+          <w:sz w:val="28"/>
+          <w:szCs w:val="28"/>
+        </w:rPr>
+      </w:pPr>
+    </w:p>
+    <w:p>
+      <w:pPr>
+        <w:jc w:val="center"/>
+        <w:rPr>
+          <w:rFonts w:ascii="Times New Roman" w:hAnsi="Times New Roman" w:cs="Times New Roman"/>
+          <w:b/>
+          <w:bCs/>
+          <w:sz w:val="28"/>
+          <w:szCs w:val="28"/>
+        </w:rPr>
+      </w:pPr>
+      <w:r>
+        <w:rPr>
+          <w:rFonts w:ascii="Times New Roman" w:hAnsi="Times New Roman" w:cs="Times New Roman"/>
+          <w:b/>
+          <w:bCs/>
+          <w:sz w:val="28"/>
+          <w:szCs w:val="28"/>
+        </w:rPr>
+        <w:lastRenderedPageBreak/>
+        <w:t>TABLE OF CONTENTS</w:t>
+      </w:r>
+    </w:p>
+    <w:p>
+      <w:pPr>
+        <w:rPr>
+          <w:rFonts w:ascii="Times New Roman" w:hAnsi="Times New Roman" w:cs="Times New Roman"/>
+          <w:sz w:val="24"/>
+          <w:szCs w:val="24"/>
+        </w:rPr>
+      </w:pPr>
+      <w:r>
+        <w:rPr>
+          <w:rFonts w:ascii="Times New Roman" w:hAnsi="Times New Roman" w:cs="Times New Roman"/>
+          <w:sz w:val="24"/>
+          <w:szCs w:val="24"/>
+        </w:rPr>
+        <w:t>DECLERATION</w:t>
+      </w:r>
+      <w:r>
+        <w:rPr>
+          <w:rFonts w:ascii="Times New Roman" w:hAnsi="Times New Roman" w:cs="Times New Roman"/>
+          <w:sz w:val="24"/>
+          <w:szCs w:val="24"/>
+        </w:rPr>
+        <w:tab/>
+      </w:r>
+      <w:r>
+        <w:rPr>
+          <w:rFonts w:ascii="Times New Roman" w:hAnsi="Times New Roman" w:cs="Times New Roman"/>
+          <w:sz w:val="24"/>
+          <w:szCs w:val="24"/>
+        </w:rPr>
+        <w:tab/>
+      </w:r>
+      <w:r>
+        <w:rPr>
+          <w:rFonts w:ascii="Times New Roman" w:hAnsi="Times New Roman" w:cs="Times New Roman"/>
+          <w:sz w:val="24"/>
+          <w:szCs w:val="24"/>
+        </w:rPr>
+        <w:tab/>
+      </w:r>
+      <w:r>
+        <w:rPr>
+          <w:rFonts w:ascii="Times New Roman" w:hAnsi="Times New Roman" w:cs="Times New Roman"/>
+          <w:sz w:val="24"/>
+          <w:szCs w:val="24"/>
+        </w:rPr>
+        <w:tab/>
+      </w:r>
+      <w:r>
+        <w:rPr>
+          <w:rFonts w:ascii="Times New Roman" w:hAnsi="Times New Roman" w:cs="Times New Roman"/>
+          <w:sz w:val="24"/>
+          <w:szCs w:val="24"/>
+        </w:rPr>
+        <w:tab/>
+      </w:r>
+      <w:r>
+        <w:rPr>
+          <w:rFonts w:ascii="Times New Roman" w:hAnsi="Times New Roman" w:cs="Times New Roman"/>
+          <w:sz w:val="24"/>
+          <w:szCs w:val="24"/>
+        </w:rPr>
+        <w:tab/>
+      </w:r>
+      <w:r>
+        <w:rPr>
+          <w:rFonts w:ascii="Times New Roman" w:hAnsi="Times New Roman" w:cs="Times New Roman"/>
+          <w:sz w:val="24"/>
+          <w:szCs w:val="24"/>
+        </w:rPr>
+        <w:tab/>
+      </w:r>
+      <w:r>
+        <w:rPr>
+          <w:rFonts w:ascii="Times New Roman" w:hAnsi="Times New Roman" w:cs="Times New Roman"/>
+          <w:sz w:val="24"/>
+          <w:szCs w:val="24"/>
+        </w:rPr>
+        <w:tab/>
+      </w:r>
+      <w:r>
+        <w:rPr>
+          <w:rFonts w:ascii="Times New Roman" w:hAnsi="Times New Roman" w:cs="Times New Roman"/>
+          <w:sz w:val="24"/>
+          <w:szCs w:val="24"/>
+        </w:rPr>
+        <w:t>2</w:t>
+      </w:r>
+    </w:p>
+    <w:p>
+      <w:pPr>
+        <w:rPr>
+          <w:rFonts w:ascii="Times New Roman" w:hAnsi="Times New Roman" w:cs="Times New Roman"/>
+          <w:sz w:val="24"/>
+          <w:szCs w:val="24"/>
+        </w:rPr>
+      </w:pPr>
+      <w:r>
+        <w:rPr>
+          <w:rFonts w:ascii="Times New Roman" w:hAnsi="Times New Roman" w:cs="Times New Roman"/>
+          <w:sz w:val="24"/>
+          <w:szCs w:val="24"/>
+        </w:rPr>
+        <w:t>APPROVAL FOR SUBMISSION</w:t>
+      </w:r>
+      <w:r>
+        <w:rPr>
+          <w:rFonts w:ascii="Times New Roman" w:hAnsi="Times New Roman" w:cs="Times New Roman"/>
+          <w:sz w:val="24"/>
+          <w:szCs w:val="24"/>
+        </w:rPr>
+        <w:tab/>
+      </w:r>
+      <w:r>
+        <w:rPr>
+          <w:rFonts w:ascii="Times New Roman" w:hAnsi="Times New Roman" w:cs="Times New Roman"/>
+          <w:sz w:val="24"/>
+          <w:szCs w:val="24"/>
+        </w:rPr>
+        <w:tab/>
+      </w:r>
+      <w:r>
+        <w:rPr>
+          <w:rFonts w:ascii="Times New Roman" w:hAnsi="Times New Roman" w:cs="Times New Roman"/>
+          <w:sz w:val="24"/>
+          <w:szCs w:val="24"/>
+        </w:rPr>
+        <w:tab/>
+      </w:r>
+      <w:r>
+        <w:rPr>
+          <w:rFonts w:ascii="Times New Roman" w:hAnsi="Times New Roman" w:cs="Times New Roman"/>
+          <w:sz w:val="24"/>
+          <w:szCs w:val="24"/>
+        </w:rPr>
+        <w:tab/>
+      </w:r>
+      <w:r>
+        <w:rPr>
+          <w:rFonts w:ascii="Times New Roman" w:hAnsi="Times New Roman" w:cs="Times New Roman"/>
+          <w:sz w:val="24"/>
+          <w:szCs w:val="24"/>
+        </w:rPr>
+        <w:tab/>
+      </w:r>
+      <w:r>
+        <w:rPr>
+          <w:rFonts w:ascii="Times New Roman" w:hAnsi="Times New Roman" w:cs="Times New Roman"/>
+          <w:sz w:val="24"/>
+          <w:szCs w:val="24"/>
+        </w:rPr>
+        <w:tab/>
+      </w:r>
+      <w:r>
+        <w:rPr>
+          <w:rFonts w:ascii="Times New Roman" w:hAnsi="Times New Roman" w:cs="Times New Roman"/>
+          <w:sz w:val="24"/>
+          <w:szCs w:val="24"/>
+        </w:rPr>
+        <w:t>3</w:t>
+      </w:r>
+    </w:p>
+    <w:p>
+      <w:pPr>
+        <w:rPr>
+          <w:rFonts w:ascii="Times New Roman" w:hAnsi="Times New Roman" w:cs="Times New Roman"/>
+          <w:sz w:val="24"/>
+          <w:szCs w:val="24"/>
+        </w:rPr>
+      </w:pPr>
+      <w:r>
+        <w:rPr>
+          <w:rFonts w:ascii="Times New Roman" w:hAnsi="Times New Roman" w:cs="Times New Roman"/>
+          <w:sz w:val="24"/>
+          <w:szCs w:val="24"/>
+        </w:rPr>
+        <w:t>ACKNOWLEDGEMENTS</w:t>
+      </w:r>
+      <w:r>
+        <w:rPr>
+          <w:rFonts w:ascii="Times New Roman" w:hAnsi="Times New Roman" w:cs="Times New Roman"/>
+          <w:sz w:val="24"/>
+          <w:szCs w:val="24"/>
+        </w:rPr>
+        <w:tab/>
+      </w:r>
+      <w:r>
+        <w:rPr>
+          <w:rFonts w:ascii="Times New Roman" w:hAnsi="Times New Roman" w:cs="Times New Roman"/>
+          <w:sz w:val="24"/>
+          <w:szCs w:val="24"/>
+        </w:rPr>
+        <w:tab/>
+      </w:r>
+      <w:r>
+        <w:rPr>
+          <w:rFonts w:ascii="Times New Roman" w:hAnsi="Times New Roman" w:cs="Times New Roman"/>
+          <w:sz w:val="24"/>
+          <w:szCs w:val="24"/>
+        </w:rPr>
+        <w:tab/>
+      </w:r>
+      <w:r>
+        <w:rPr>
+          <w:rFonts w:ascii="Times New Roman" w:hAnsi="Times New Roman" w:cs="Times New Roman"/>
+          <w:sz w:val="24"/>
+          <w:szCs w:val="24"/>
+        </w:rPr>
+        <w:tab/>
+      </w:r>
+      <w:r>
+        <w:rPr>
+          <w:rFonts w:ascii="Times New Roman" w:hAnsi="Times New Roman" w:cs="Times New Roman"/>
+          <w:sz w:val="24"/>
+          <w:szCs w:val="24"/>
+        </w:rPr>
+        <w:tab/>
+      </w:r>
+      <w:r>
+        <w:rPr>
+          <w:rFonts w:ascii="Times New Roman" w:hAnsi="Times New Roman" w:cs="Times New Roman"/>
+          <w:sz w:val="24"/>
+          <w:szCs w:val="24"/>
+        </w:rPr>
+        <w:tab/>
+      </w:r>
+      <w:r>
+        <w:rPr>
+          <w:rFonts w:ascii="Times New Roman" w:hAnsi="Times New Roman" w:cs="Times New Roman"/>
+          <w:sz w:val="24"/>
+          <w:szCs w:val="24"/>
+        </w:rPr>
+        <w:tab/>
+      </w:r>
+      <w:r>
+        <w:rPr>
+          <w:rFonts w:ascii="Times New Roman" w:hAnsi="Times New Roman" w:cs="Times New Roman"/>
+          <w:sz w:val="24"/>
+          <w:szCs w:val="24"/>
+        </w:rPr>
+        <w:t>5</w:t>
+      </w:r>
+    </w:p>
+    <w:p>
+      <w:pPr>
+        <w:rPr>
+          <w:rFonts w:ascii="Times New Roman" w:hAnsi="Times New Roman" w:cs="Times New Roman"/>
+          <w:sz w:val="24"/>
+          <w:szCs w:val="24"/>
+        </w:rPr>
+      </w:pPr>
+      <w:r>
+        <w:rPr>
+          <w:rFonts w:ascii="Times New Roman" w:hAnsi="Times New Roman" w:cs="Times New Roman"/>
+          <w:sz w:val="24"/>
+          <w:szCs w:val="24"/>
+        </w:rPr>
+        <w:t>ABSTRACT</w:t>
+      </w:r>
+      <w:r>
+        <w:rPr>
+          <w:rFonts w:ascii="Times New Roman" w:hAnsi="Times New Roman" w:cs="Times New Roman"/>
+          <w:sz w:val="24"/>
+          <w:szCs w:val="24"/>
+        </w:rPr>
+        <w:tab/>
+      </w:r>
+      <w:r>
+        <w:rPr>
+          <w:rFonts w:ascii="Times New Roman" w:hAnsi="Times New Roman" w:cs="Times New Roman"/>
+          <w:sz w:val="24"/>
+          <w:szCs w:val="24"/>
+        </w:rPr>
+        <w:tab/>
+      </w:r>
+      <w:r>
+        <w:rPr>
+          <w:rFonts w:ascii="Times New Roman" w:hAnsi="Times New Roman" w:cs="Times New Roman"/>
+          <w:sz w:val="24"/>
+          <w:szCs w:val="24"/>
+        </w:rPr>
+        <w:tab/>
+      </w:r>
+      <w:r>
+        <w:rPr>
+          <w:rFonts w:ascii="Times New Roman" w:hAnsi="Times New Roman" w:cs="Times New Roman"/>
+          <w:sz w:val="24"/>
+          <w:szCs w:val="24"/>
+        </w:rPr>
+        <w:tab/>
+      </w:r>
+      <w:r>
+        <w:rPr>
+          <w:rFonts w:ascii="Times New Roman" w:hAnsi="Times New Roman" w:cs="Times New Roman"/>
+          <w:sz w:val="24"/>
+          <w:szCs w:val="24"/>
+        </w:rPr>
+        <w:tab/>
+      </w:r>
+      <w:r>
+        <w:rPr>
+          <w:rFonts w:ascii="Times New Roman" w:hAnsi="Times New Roman" w:cs="Times New Roman"/>
+          <w:sz w:val="24"/>
+          <w:szCs w:val="24"/>
+        </w:rPr>
+        <w:tab/>
+      </w:r>
+      <w:r>
+        <w:rPr>
+          <w:rFonts w:ascii="Times New Roman" w:hAnsi="Times New Roman" w:cs="Times New Roman"/>
+          <w:sz w:val="24"/>
+          <w:szCs w:val="24"/>
+        </w:rPr>
+        <w:tab/>
+      </w:r>
+      <w:r>
+        <w:rPr>
+          <w:rFonts w:ascii="Times New Roman" w:hAnsi="Times New Roman" w:cs="Times New Roman"/>
+          <w:sz w:val="24"/>
+          <w:szCs w:val="24"/>
+        </w:rPr>
+        <w:tab/>
+      </w:r>
+      <w:r>
+        <w:rPr>
+          <w:rFonts w:ascii="Times New Roman" w:hAnsi="Times New Roman" w:cs="Times New Roman"/>
+          <w:sz w:val="24"/>
+          <w:szCs w:val="24"/>
+        </w:rPr>
+        <w:tab/>
+      </w:r>
+      <w:r>
+        <w:rPr>
+          <w:rFonts w:ascii="Times New Roman" w:hAnsi="Times New Roman" w:cs="Times New Roman"/>
+          <w:sz w:val="24"/>
+          <w:szCs w:val="24"/>
+        </w:rPr>
+        <w:t>6</w:t>
+      </w:r>
+    </w:p>
+    <w:p>
+      <w:pPr>
+        <w:rPr>
+          <w:rFonts w:ascii="Times New Roman" w:hAnsi="Times New Roman" w:cs="Times New Roman"/>
+          <w:sz w:val="24"/>
+          <w:szCs w:val="24"/>
+        </w:rPr>
+      </w:pPr>
+      <w:r>
+        <w:rPr>
+          <w:rFonts w:ascii="Times New Roman" w:hAnsi="Times New Roman" w:cs="Times New Roman"/>
+          <w:sz w:val="24"/>
+          <w:szCs w:val="24"/>
+        </w:rPr>
+        <w:t>TABLE OF CONTENTS</w:t>
+      </w:r>
+      <w:r>
+        <w:rPr>
+          <w:rFonts w:ascii="Times New Roman" w:hAnsi="Times New Roman" w:cs="Times New Roman"/>
+          <w:sz w:val="24"/>
+          <w:szCs w:val="24"/>
+        </w:rPr>
+        <w:tab/>
+      </w:r>
+      <w:r>
+        <w:rPr>
+          <w:rFonts w:ascii="Times New Roman" w:hAnsi="Times New Roman" w:cs="Times New Roman"/>
+          <w:sz w:val="24"/>
+          <w:szCs w:val="24"/>
+        </w:rPr>
+        <w:tab/>
+      </w:r>
+      <w:r>
+        <w:rPr>
+          <w:rFonts w:ascii="Times New Roman" w:hAnsi="Times New Roman" w:cs="Times New Roman"/>
+          <w:sz w:val="24"/>
+          <w:szCs w:val="24"/>
+        </w:rPr>
+        <w:tab/>
+      </w:r>
+      <w:r>
+        <w:rPr>
+          <w:rFonts w:ascii="Times New Roman" w:hAnsi="Times New Roman" w:cs="Times New Roman"/>
+          <w:sz w:val="24"/>
+          <w:szCs w:val="24"/>
+        </w:rPr>
+        <w:tab/>
+      </w:r>
+      <w:r>
+        <w:rPr>
+          <w:rFonts w:ascii="Times New Roman" w:hAnsi="Times New Roman" w:cs="Times New Roman"/>
+          <w:sz w:val="24"/>
+          <w:szCs w:val="24"/>
+        </w:rPr>
+        <w:tab/>
+      </w:r>
+      <w:r>
+        <w:rPr>
+          <w:rFonts w:ascii="Times New Roman" w:hAnsi="Times New Roman" w:cs="Times New Roman"/>
+          <w:sz w:val="24"/>
+          <w:szCs w:val="24"/>
+        </w:rPr>
+        <w:tab/>
+      </w:r>
+      <w:r>
+        <w:rPr>
+          <w:rFonts w:ascii="Times New Roman" w:hAnsi="Times New Roman" w:cs="Times New Roman"/>
+          <w:sz w:val="24"/>
+          <w:szCs w:val="24"/>
+        </w:rPr>
+        <w:tab/>
+      </w:r>
+      <w:r>
+        <w:rPr>
+          <w:rFonts w:ascii="Times New Roman" w:hAnsi="Times New Roman" w:cs="Times New Roman"/>
+          <w:sz w:val="24"/>
+          <w:szCs w:val="24"/>
+        </w:rPr>
+        <w:t>7</w:t>
+      </w:r>
+    </w:p>
+    <w:p>
+      <w:pPr>
+        <w:rPr>
+          <w:rFonts w:ascii="Times New Roman" w:hAnsi="Times New Roman" w:cs="Times New Roman"/>
+          <w:b/>
+          <w:bCs/>
+          <w:sz w:val="28"/>
+          <w:szCs w:val="28"/>
+        </w:rPr>
+      </w:pPr>
+    </w:p>
+    <w:p>
+      <w:pPr>
+        <w:rPr>
+          <w:rFonts w:ascii="Times New Roman" w:hAnsi="Times New Roman" w:cs="Times New Roman"/>
+          <w:b/>
+          <w:bCs/>
+          <w:sz w:val="28"/>
+          <w:szCs w:val="28"/>
+        </w:rPr>
+      </w:pPr>
+    </w:p>
+    <w:p>
+      <w:pPr>
+        <w:rPr>
+          <w:rFonts w:ascii="Times New Roman" w:hAnsi="Times New Roman" w:cs="Times New Roman"/>
+          <w:b/>
+          <w:bCs/>
+          <w:sz w:val="28"/>
+          <w:szCs w:val="28"/>
+        </w:rPr>
+      </w:pPr>
+    </w:p>
+    <w:p>
+      <w:pPr>
+        <w:rPr>
+          <w:rFonts w:ascii="Times New Roman" w:hAnsi="Times New Roman" w:cs="Times New Roman"/>
+          <w:b/>
+          <w:bCs/>
+          <w:sz w:val="28"/>
+          <w:szCs w:val="28"/>
+        </w:rPr>
+      </w:pPr>
+    </w:p>
+    <w:p>
+      <w:pPr>
+        <w:rPr>
+          <w:rFonts w:ascii="Times New Roman" w:hAnsi="Times New Roman" w:cs="Times New Roman"/>
+          <w:b/>
+          <w:bCs/>
+          <w:sz w:val="28"/>
+          <w:szCs w:val="28"/>
+        </w:rPr>
+      </w:pPr>
+    </w:p>
+    <w:p>
+      <w:pPr>
+        <w:rPr>
+          <w:rFonts w:ascii="Times New Roman" w:hAnsi="Times New Roman" w:cs="Times New Roman"/>
+          <w:b/>
+          <w:bCs/>
+          <w:sz w:val="28"/>
+          <w:szCs w:val="28"/>
+        </w:rPr>
+      </w:pPr>
+    </w:p>
+    <w:p>
+      <w:pPr>
+        <w:rPr>
+          <w:rFonts w:ascii="Times New Roman" w:hAnsi="Times New Roman" w:cs="Times New Roman"/>
+          <w:b/>
+          <w:bCs/>
+          <w:sz w:val="28"/>
+          <w:szCs w:val="28"/>
+        </w:rPr>
+      </w:pPr>
+    </w:p>
+    <w:p>
+      <w:pPr>
+        <w:rPr>
+          <w:rFonts w:ascii="Times New Roman" w:hAnsi="Times New Roman" w:cs="Times New Roman"/>
+          <w:b/>
+          <w:bCs/>
+          <w:sz w:val="28"/>
+          <w:szCs w:val="28"/>
+        </w:rPr>
+      </w:pPr>
+    </w:p>
+    <w:p>
+      <w:pPr>
+        <w:rPr>
+          <w:rFonts w:ascii="Times New Roman" w:hAnsi="Times New Roman" w:cs="Times New Roman"/>
+          <w:b/>
+          <w:bCs/>
+          <w:sz w:val="28"/>
+          <w:szCs w:val="28"/>
+        </w:rPr>
+      </w:pPr>
+    </w:p>
+    <w:p>
+      <w:pPr>
+        <w:rPr>
+          <w:rFonts w:ascii="Times New Roman" w:hAnsi="Times New Roman" w:cs="Times New Roman"/>
+          <w:b/>
+          <w:bCs/>
+          <w:sz w:val="28"/>
+          <w:szCs w:val="28"/>
+        </w:rPr>
+      </w:pPr>
+    </w:p>
+    <w:p>
+      <w:pPr>
+        <w:rPr>
+          <w:rFonts w:ascii="Times New Roman" w:hAnsi="Times New Roman" w:cs="Times New Roman"/>
+          <w:b/>
+          <w:bCs/>
+          <w:sz w:val="28"/>
+          <w:szCs w:val="28"/>
+        </w:rPr>
+      </w:pPr>
+    </w:p>
+    <w:p>
+      <w:pPr>
+        <w:rPr>
+          <w:rFonts w:ascii="Times New Roman" w:hAnsi="Times New Roman" w:cs="Times New Roman"/>
+          <w:b/>
+          <w:bCs/>
+          <w:sz w:val="28"/>
+          <w:szCs w:val="28"/>
+        </w:rPr>
+      </w:pPr>
+    </w:p>
+    <w:p>
+      <w:pPr>
+        <w:rPr>
+          <w:rFonts w:ascii="Times New Roman" w:hAnsi="Times New Roman" w:cs="Times New Roman"/>
+          <w:b/>
+          <w:bCs/>
+          <w:sz w:val="28"/>
+          <w:szCs w:val="28"/>
+        </w:rPr>
+      </w:pPr>
+    </w:p>
+    <w:p>
+      <w:pPr>
+        <w:rPr>
+          <w:rFonts w:ascii="Times New Roman" w:hAnsi="Times New Roman" w:cs="Times New Roman"/>
+          <w:b/>
+          <w:bCs/>
+          <w:sz w:val="28"/>
+          <w:szCs w:val="28"/>
+        </w:rPr>
+      </w:pPr>
+    </w:p>
+    <w:p>
+      <w:pPr>
+        <w:rPr>
+          <w:rFonts w:ascii="Times New Roman" w:hAnsi="Times New Roman" w:cs="Times New Roman"/>
+          <w:b/>
+          <w:bCs/>
+          <w:sz w:val="28"/>
+          <w:szCs w:val="28"/>
+        </w:rPr>
+      </w:pPr>
+    </w:p>
+    <w:p>
+      <w:pPr>
+        <w:jc w:val="center"/>
+        <w:rPr>
+          <w:rFonts w:ascii="Times New Roman" w:hAnsi="Times New Roman" w:cs="Times New Roman"/>
+          <w:b/>
+          <w:bCs/>
+          <w:sz w:val="28"/>
+          <w:szCs w:val="28"/>
+        </w:rPr>
+      </w:pPr>
+    </w:p>
+    <w:p>
+      <w:pPr>
+        <w:jc w:val="center"/>
+        <w:rPr>
+          <w:rFonts w:ascii="Times New Roman" w:hAnsi="Times New Roman" w:cs="Times New Roman"/>
+          <w:b/>
+          <w:bCs/>
+          <w:sz w:val="28"/>
+          <w:szCs w:val="28"/>
+        </w:rPr>
+      </w:pPr>
+    </w:p>
+    <w:p>
+      <w:pPr>
+        <w:jc w:val="center"/>
+        <w:rPr>
+          <w:rFonts w:ascii="Times New Roman" w:hAnsi="Times New Roman" w:cs="Times New Roman"/>
+          <w:b/>
+          <w:bCs/>
+          <w:sz w:val="28"/>
+          <w:szCs w:val="28"/>
+        </w:rPr>
+      </w:pPr>
+    </w:p>
+    <w:p>
+      <w:pPr>
+        <w:rPr>
+          <w:rFonts w:ascii="Times New Roman" w:hAnsi="Times New Roman" w:cs="Times New Roman"/>
+          <w:b/>
+          <w:bCs/>
+          <w:sz w:val="28"/>
+          <w:szCs w:val="28"/>
+        </w:rPr>
+      </w:pPr>
+    </w:p>
     <w:sectPr>
       <w:pgSz w:w="12240" w:h="15840"/>
       <w:pgMar w:top="1440" w:right="1440" w:bottom="1440" w:left="1440" w:header="720" w:footer="720" w:gutter="0"/>

</xml_diff>

<commit_message>
FYP : Report Book [done]
</commit_message>
<xml_diff>
--- a/ffyypp/docs/acknoledgement.docx
+++ b/ffyypp/docs/acknoledgement.docx
@@ -667,13 +667,6 @@
           <w:szCs w:val="24"/>
         </w:rPr>
         <w:tab/>
-      </w:r>
-      <w:r>
-        <w:rPr>
-          <w:rFonts w:ascii="Times New Roman" w:hAnsi="Times New Roman" w:cs="Times New Roman"/>
-          <w:sz w:val="24"/>
-          <w:szCs w:val="24"/>
-        </w:rPr>
         <w:t>Danish Ul Hassan</w:t>
       </w:r>
     </w:p>
@@ -1894,7 +1887,7 @@
     </w:p>
     <w:p>
       <w:pPr>
-        <w:jc w:val="both"/>
+        <w:jc w:val="center"/>
         <w:rPr>
           <w:rFonts w:ascii="Times New Roman" w:hAnsi="Times New Roman" w:cs="Times New Roman"/>
           <w:b/>
@@ -1926,102 +1919,112 @@
     </w:p>
     <w:p>
       <w:pPr>
-        <w:jc w:val="both"/>
-        <w:rPr>
-          <w:rFonts w:ascii="Times New Roman" w:hAnsi="Times New Roman" w:cs="Times New Roman"/>
-          <w:sz w:val="24"/>
-          <w:szCs w:val="24"/>
-        </w:rPr>
-      </w:pPr>
-      <w:r>
-        <w:rPr>
-          <w:rFonts w:ascii="Times New Roman" w:hAnsi="Times New Roman" w:cs="Times New Roman"/>
-          <w:sz w:val="24"/>
-          <w:szCs w:val="24"/>
-        </w:rPr>
-        <w:t>I would like</w:t>
-      </w:r>
-    </w:p>
-    <w:p>
-      <w:pPr>
-        <w:jc w:val="both"/>
-        <w:rPr>
-          <w:rFonts w:ascii="Times New Roman" w:hAnsi="Times New Roman" w:cs="Times New Roman"/>
-          <w:sz w:val="24"/>
-          <w:szCs w:val="24"/>
-        </w:rPr>
-      </w:pPr>
-    </w:p>
-    <w:p>
-      <w:pPr>
-        <w:rPr>
-          <w:rFonts w:ascii="Times New Roman" w:hAnsi="Times New Roman" w:cs="Times New Roman"/>
-          <w:sz w:val="24"/>
-          <w:szCs w:val="24"/>
-        </w:rPr>
-      </w:pPr>
-    </w:p>
-    <w:p>
-      <w:pPr>
-        <w:rPr>
-          <w:rFonts w:ascii="Times New Roman" w:hAnsi="Times New Roman" w:cs="Times New Roman"/>
-          <w:sz w:val="24"/>
-          <w:szCs w:val="24"/>
-        </w:rPr>
-      </w:pPr>
-    </w:p>
-    <w:p>
-      <w:pPr>
-        <w:rPr>
-          <w:rFonts w:ascii="Times New Roman" w:hAnsi="Times New Roman" w:cs="Times New Roman"/>
-          <w:b/>
-          <w:bCs/>
-          <w:sz w:val="28"/>
-          <w:szCs w:val="28"/>
-        </w:rPr>
-      </w:pPr>
-    </w:p>
-    <w:p>
-      <w:pPr>
-        <w:rPr>
-          <w:rFonts w:ascii="Times New Roman" w:hAnsi="Times New Roman" w:cs="Times New Roman"/>
-          <w:b/>
-          <w:bCs/>
-          <w:sz w:val="28"/>
-          <w:szCs w:val="28"/>
-        </w:rPr>
-      </w:pPr>
-    </w:p>
-    <w:p>
-      <w:pPr>
-        <w:rPr>
-          <w:rFonts w:ascii="Times New Roman" w:hAnsi="Times New Roman" w:cs="Times New Roman"/>
-          <w:b/>
-          <w:bCs/>
-          <w:sz w:val="28"/>
-          <w:szCs w:val="28"/>
-        </w:rPr>
-      </w:pPr>
-    </w:p>
-    <w:p>
-      <w:pPr>
-        <w:rPr>
-          <w:rFonts w:ascii="Times New Roman" w:hAnsi="Times New Roman" w:cs="Times New Roman"/>
-          <w:b/>
-          <w:bCs/>
-          <w:sz w:val="28"/>
-          <w:szCs w:val="28"/>
-        </w:rPr>
-      </w:pPr>
-    </w:p>
-    <w:p>
-      <w:pPr>
-        <w:rPr>
-          <w:rFonts w:ascii="Times New Roman" w:hAnsi="Times New Roman" w:cs="Times New Roman"/>
-          <w:b/>
-          <w:bCs/>
-          <w:sz w:val="28"/>
-          <w:szCs w:val="28"/>
+        <w:spacing w:line="276" w:lineRule="auto"/>
+        <w:jc w:val="both"/>
+        <w:rPr>
+          <w:rFonts w:ascii="Times New Roman" w:hAnsi="Times New Roman" w:cs="Times New Roman"/>
+          <w:sz w:val="24"/>
+          <w:szCs w:val="24"/>
+        </w:rPr>
+      </w:pPr>
+      <w:r>
+        <w:rPr>
+          <w:rFonts w:ascii="Times New Roman" w:hAnsi="Times New Roman" w:cs="Times New Roman"/>
+          <w:sz w:val="24"/>
+          <w:szCs w:val="24"/>
+        </w:rPr>
+        <w:t xml:space="preserve">Everyone needs everything from the comfort of their homes, these things become norm after the Covid-19. The businesses who never taught about online started selling online. In light of this we solve a local problem especially in the context of Pakistan specifically Karachi to develop a platform (mobile app and web platform) in which we are giving users to hire and connect with the laborers of different kinds initially we are providing </w:t>
+      </w:r>
+      <w:r>
+        <w:rPr>
+          <w:rFonts w:ascii="Times New Roman" w:hAnsi="Times New Roman" w:cs="Times New Roman"/>
+          <w:sz w:val="24"/>
+          <w:szCs w:val="24"/>
+        </w:rPr>
+        <w:t xml:space="preserve">home construction laborers. </w:t>
+      </w:r>
+      <w:r>
+        <w:rPr>
+          <w:rFonts w:ascii="Times New Roman" w:hAnsi="Times New Roman" w:cs="Times New Roman"/>
+          <w:sz w:val="24"/>
+          <w:szCs w:val="24"/>
+        </w:rPr>
+        <w:t xml:space="preserve">A general statement of the problem can be followed as, users can search according to their location </w:t>
+      </w:r>
+      <w:r>
+        <w:rPr>
+          <w:rFonts w:ascii="Times New Roman" w:hAnsi="Times New Roman" w:cs="Times New Roman"/>
+          <w:sz w:val="24"/>
+          <w:szCs w:val="24"/>
+        </w:rPr>
+        <w:t>wise,</w:t>
+      </w:r>
+      <w:r>
+        <w:rPr>
+          <w:rFonts w:ascii="Times New Roman" w:hAnsi="Times New Roman" w:cs="Times New Roman"/>
+          <w:sz w:val="24"/>
+          <w:szCs w:val="24"/>
+        </w:rPr>
+        <w:t xml:space="preserve"> and they will </w:t>
+      </w:r>
+      <w:r>
+        <w:rPr>
+          <w:rFonts w:ascii="Times New Roman" w:hAnsi="Times New Roman" w:cs="Times New Roman"/>
+          <w:sz w:val="24"/>
+          <w:szCs w:val="24"/>
+        </w:rPr>
+        <w:t xml:space="preserve">get to see only the laborers around or near the location and connect with them and start their project. </w:t>
+      </w:r>
+      <w:r>
+        <w:rPr>
+          <w:rFonts w:ascii="Times New Roman" w:hAnsi="Times New Roman" w:cs="Times New Roman"/>
+          <w:sz w:val="24"/>
+          <w:szCs w:val="24"/>
+        </w:rPr>
+        <w:t xml:space="preserve">“Mazdoor Haazir” is a platform that connects customers to the skilled, </w:t>
+      </w:r>
+      <w:r>
+        <w:rPr>
+          <w:rFonts w:ascii="Times New Roman" w:hAnsi="Times New Roman" w:cs="Times New Roman"/>
+          <w:sz w:val="24"/>
+          <w:szCs w:val="24"/>
+        </w:rPr>
+        <w:t>experienced,</w:t>
+      </w:r>
+      <w:r>
+        <w:rPr>
+          <w:rFonts w:ascii="Times New Roman" w:hAnsi="Times New Roman" w:cs="Times New Roman"/>
+          <w:sz w:val="24"/>
+          <w:szCs w:val="24"/>
+        </w:rPr>
+        <w:t xml:space="preserve"> and reliable service professionals in their own locality. “Mazdoor Haazir” is the one-stop destination for all areas needs which includes cemetery, concrete laborers at your doorstep.</w:t>
+      </w:r>
+    </w:p>
+    <w:p>
+      <w:pPr>
+        <w:jc w:val="both"/>
+        <w:rPr>
+          <w:rFonts w:ascii="Times New Roman" w:hAnsi="Times New Roman" w:cs="Times New Roman"/>
+          <w:sz w:val="24"/>
+          <w:szCs w:val="24"/>
+        </w:rPr>
+      </w:pPr>
+    </w:p>
+    <w:p>
+      <w:pPr>
+        <w:rPr>
+          <w:rFonts w:ascii="Times New Roman" w:hAnsi="Times New Roman" w:cs="Times New Roman"/>
+          <w:sz w:val="24"/>
+          <w:szCs w:val="24"/>
+        </w:rPr>
+      </w:pPr>
+    </w:p>
+    <w:p>
+      <w:pPr>
+        <w:rPr>
+          <w:rFonts w:ascii="Times New Roman" w:hAnsi="Times New Roman" w:cs="Times New Roman"/>
+          <w:sz w:val="24"/>
+          <w:szCs w:val="24"/>
         </w:rPr>
       </w:pPr>
     </w:p>
@@ -2209,7 +2212,6 @@
           <w:sz w:val="28"/>
           <w:szCs w:val="28"/>
         </w:rPr>
-        <w:lastRenderedPageBreak/>
         <w:t>TABLE OF CONTENTS</w:t>
       </w:r>
     </w:p>
@@ -2299,6 +2301,22 @@
           <w:sz w:val="24"/>
           <w:szCs w:val="24"/>
         </w:rPr>
+        <w:tab/>
+      </w:r>
+      <w:r>
+        <w:rPr>
+          <w:rFonts w:ascii="Times New Roman" w:hAnsi="Times New Roman" w:cs="Times New Roman"/>
+          <w:sz w:val="24"/>
+          <w:szCs w:val="24"/>
+        </w:rPr>
+        <w:tab/>
+      </w:r>
+      <w:r>
+        <w:rPr>
+          <w:rFonts w:ascii="Times New Roman" w:hAnsi="Times New Roman" w:cs="Times New Roman"/>
+          <w:sz w:val="24"/>
+          <w:szCs w:val="24"/>
+        </w:rPr>
         <w:t>2</w:t>
       </w:r>
     </w:p>
@@ -2372,6 +2390,22 @@
           <w:sz w:val="24"/>
           <w:szCs w:val="24"/>
         </w:rPr>
+        <w:tab/>
+      </w:r>
+      <w:r>
+        <w:rPr>
+          <w:rFonts w:ascii="Times New Roman" w:hAnsi="Times New Roman" w:cs="Times New Roman"/>
+          <w:sz w:val="24"/>
+          <w:szCs w:val="24"/>
+        </w:rPr>
+        <w:tab/>
+      </w:r>
+      <w:r>
+        <w:rPr>
+          <w:rFonts w:ascii="Times New Roman" w:hAnsi="Times New Roman" w:cs="Times New Roman"/>
+          <w:sz w:val="24"/>
+          <w:szCs w:val="24"/>
+        </w:rPr>
         <w:t>3</w:t>
       </w:r>
     </w:p>
@@ -2453,6 +2487,22 @@
           <w:sz w:val="24"/>
           <w:szCs w:val="24"/>
         </w:rPr>
+        <w:tab/>
+      </w:r>
+      <w:r>
+        <w:rPr>
+          <w:rFonts w:ascii="Times New Roman" w:hAnsi="Times New Roman" w:cs="Times New Roman"/>
+          <w:sz w:val="24"/>
+          <w:szCs w:val="24"/>
+        </w:rPr>
+        <w:tab/>
+      </w:r>
+      <w:r>
+        <w:rPr>
+          <w:rFonts w:ascii="Times New Roman" w:hAnsi="Times New Roman" w:cs="Times New Roman"/>
+          <w:sz w:val="24"/>
+          <w:szCs w:val="24"/>
+        </w:rPr>
         <w:t>5</w:t>
       </w:r>
     </w:p>
@@ -2550,6 +2600,22 @@
           <w:sz w:val="24"/>
           <w:szCs w:val="24"/>
         </w:rPr>
+        <w:tab/>
+      </w:r>
+      <w:r>
+        <w:rPr>
+          <w:rFonts w:ascii="Times New Roman" w:hAnsi="Times New Roman" w:cs="Times New Roman"/>
+          <w:sz w:val="24"/>
+          <w:szCs w:val="24"/>
+        </w:rPr>
+        <w:tab/>
+      </w:r>
+      <w:r>
+        <w:rPr>
+          <w:rFonts w:ascii="Times New Roman" w:hAnsi="Times New Roman" w:cs="Times New Roman"/>
+          <w:sz w:val="24"/>
+          <w:szCs w:val="24"/>
+        </w:rPr>
         <w:t>6</w:t>
       </w:r>
     </w:p>
@@ -2631,6 +2697,22 @@
           <w:sz w:val="24"/>
           <w:szCs w:val="24"/>
         </w:rPr>
+        <w:tab/>
+      </w:r>
+      <w:r>
+        <w:rPr>
+          <w:rFonts w:ascii="Times New Roman" w:hAnsi="Times New Roman" w:cs="Times New Roman"/>
+          <w:sz w:val="24"/>
+          <w:szCs w:val="24"/>
+        </w:rPr>
+        <w:tab/>
+      </w:r>
+      <w:r>
+        <w:rPr>
+          <w:rFonts w:ascii="Times New Roman" w:hAnsi="Times New Roman" w:cs="Times New Roman"/>
+          <w:sz w:val="24"/>
+          <w:szCs w:val="24"/>
+        </w:rPr>
         <w:t>7</w:t>
       </w:r>
     </w:p>
@@ -2768,64 +2850,6 @@
     </w:p>
     <w:p>
       <w:pPr>
-        <w:rPr>
-          <w:rFonts w:ascii="Times New Roman" w:hAnsi="Times New Roman" w:cs="Times New Roman"/>
-          <w:b/>
-          <w:bCs/>
-          <w:sz w:val="28"/>
-          <w:szCs w:val="28"/>
-        </w:rPr>
-      </w:pPr>
-    </w:p>
-    <w:p>
-      <w:pPr>
-        <w:rPr>
-          <w:rFonts w:ascii="Times New Roman" w:hAnsi="Times New Roman" w:cs="Times New Roman"/>
-          <w:b/>
-          <w:bCs/>
-          <w:sz w:val="28"/>
-          <w:szCs w:val="28"/>
-        </w:rPr>
-      </w:pPr>
-    </w:p>
-    <w:p>
-      <w:pPr>
-        <w:rPr>
-          <w:rFonts w:ascii="Times New Roman" w:hAnsi="Times New Roman" w:cs="Times New Roman"/>
-          <w:b/>
-          <w:bCs/>
-          <w:sz w:val="28"/>
-          <w:szCs w:val="28"/>
-        </w:rPr>
-      </w:pPr>
-    </w:p>
-    <w:p>
-      <w:pPr>
-        <w:jc w:val="center"/>
-        <w:rPr>
-          <w:rFonts w:ascii="Times New Roman" w:hAnsi="Times New Roman" w:cs="Times New Roman"/>
-          <w:b/>
-          <w:bCs/>
-          <w:sz w:val="28"/>
-          <w:szCs w:val="28"/>
-        </w:rPr>
-      </w:pPr>
-    </w:p>
-    <w:p>
-      <w:pPr>
-        <w:jc w:val="center"/>
-        <w:rPr>
-          <w:rFonts w:ascii="Times New Roman" w:hAnsi="Times New Roman" w:cs="Times New Roman"/>
-          <w:b/>
-          <w:bCs/>
-          <w:sz w:val="28"/>
-          <w:szCs w:val="28"/>
-        </w:rPr>
-      </w:pPr>
-    </w:p>
-    <w:p>
-      <w:pPr>
-        <w:jc w:val="center"/>
         <w:rPr>
           <w:rFonts w:ascii="Times New Roman" w:hAnsi="Times New Roman" w:cs="Times New Roman"/>
           <w:b/>

</xml_diff>